<commit_message>
Added different pipelines and their evalution
</commit_message>
<xml_diff>
--- a/docs/setup.docx
+++ b/docs/setup.docx
@@ -7,7 +7,6 @@
         <w:rPr>
           <w:rFonts w:ascii="Menlo" w:hAnsi="Menlo" w:cs="Menlo"/>
           <w:color w:val="000000"/>
-          <w:kern w:val="0"/>
           <w:sz w:val="22"/>
           <w:szCs w:val="22"/>
           <w:lang w:val="en-GB"/>
@@ -17,7 +16,6 @@
         <w:rPr>
           <w:rFonts w:ascii="Menlo" w:hAnsi="Menlo" w:cs="Menlo"/>
           <w:color w:val="000000"/>
-          <w:kern w:val="0"/>
           <w:sz w:val="22"/>
           <w:szCs w:val="22"/>
           <w:lang w:val="en-GB"/>
@@ -29,7 +27,6 @@
         <w:rPr>
           <w:rFonts w:ascii="Menlo" w:hAnsi="Menlo" w:cs="Menlo"/>
           <w:color w:val="000000"/>
-          <w:kern w:val="0"/>
           <w:sz w:val="22"/>
           <w:szCs w:val="22"/>
           <w:lang w:val="en-GB"/>
@@ -41,7 +38,6 @@
         <w:rPr>
           <w:rFonts w:ascii="Menlo" w:hAnsi="Menlo" w:cs="Menlo"/>
           <w:color w:val="000000"/>
-          <w:kern w:val="0"/>
           <w:sz w:val="22"/>
           <w:szCs w:val="22"/>
           <w:lang w:val="en-GB"/>
@@ -53,7 +49,6 @@
         <w:rPr>
           <w:rFonts w:ascii="Menlo" w:hAnsi="Menlo" w:cs="Menlo"/>
           <w:color w:val="000000"/>
-          <w:kern w:val="0"/>
           <w:sz w:val="22"/>
           <w:szCs w:val="22"/>
           <w:lang w:val="en-GB"/>
@@ -67,7 +62,6 @@
         <w:rPr>
           <w:rFonts w:ascii="Menlo" w:hAnsi="Menlo" w:cs="Menlo"/>
           <w:color w:val="000000"/>
-          <w:kern w:val="0"/>
           <w:sz w:val="22"/>
           <w:szCs w:val="22"/>
           <w:lang w:val="en-GB"/>
@@ -77,7 +71,6 @@
         <w:rPr>
           <w:rFonts w:ascii="Menlo" w:hAnsi="Menlo" w:cs="Menlo"/>
           <w:color w:val="000000"/>
-          <w:kern w:val="0"/>
           <w:sz w:val="22"/>
           <w:szCs w:val="22"/>
           <w:lang w:val="en-GB"/>
@@ -89,7 +82,6 @@
         <w:rPr>
           <w:rFonts w:ascii="Menlo" w:hAnsi="Menlo" w:cs="Menlo"/>
           <w:color w:val="000000"/>
-          <w:kern w:val="0"/>
           <w:sz w:val="22"/>
           <w:szCs w:val="22"/>
           <w:lang w:val="en-GB"/>
@@ -101,7 +93,6 @@
         <w:rPr>
           <w:rFonts w:ascii="Menlo" w:hAnsi="Menlo" w:cs="Menlo"/>
           <w:color w:val="000000"/>
-          <w:kern w:val="0"/>
           <w:sz w:val="22"/>
           <w:szCs w:val="22"/>
           <w:lang w:val="en-GB"/>
@@ -114,7 +105,6 @@
         <w:rPr>
           <w:rFonts w:ascii="Menlo" w:hAnsi="Menlo" w:cs="Menlo"/>
           <w:color w:val="000000"/>
-          <w:kern w:val="0"/>
           <w:sz w:val="22"/>
           <w:szCs w:val="22"/>
           <w:lang w:val="en-GB"/>
@@ -124,100 +114,94 @@
         <w:rPr>
           <w:rFonts w:ascii="Menlo" w:hAnsi="Menlo" w:cs="Menlo"/>
           <w:color w:val="000000"/>
-          <w:kern w:val="0"/>
           <w:sz w:val="22"/>
           <w:szCs w:val="22"/>
           <w:lang w:val="en-GB"/>
         </w:rPr>
-        <w:t xml:space="preserve">git config </w:t>
-      </w:r>
-      <w:r>
+        <w:t>git config –list</w:t>
+      </w:r>
+    </w:p>
+    <w:p>
+      <w:pPr>
         <w:rPr>
           <w:rFonts w:ascii="Menlo" w:hAnsi="Menlo" w:cs="Menlo"/>
           <w:color w:val="000000"/>
-          <w:kern w:val="0"/>
           <w:sz w:val="22"/>
           <w:szCs w:val="22"/>
           <w:lang w:val="en-GB"/>
         </w:rPr>
-        <w:t>–</w:t>
-      </w:r>
+      </w:pPr>
+      <w:proofErr w:type="spellStart"/>
       <w:r>
         <w:rPr>
           <w:rFonts w:ascii="Menlo" w:hAnsi="Menlo" w:cs="Menlo"/>
           <w:color w:val="000000"/>
-          <w:kern w:val="0"/>
           <w:sz w:val="22"/>
           <w:szCs w:val="22"/>
           <w:lang w:val="en-GB"/>
         </w:rPr>
-        <w:t>list</w:t>
-      </w:r>
-    </w:p>
-    <w:p>
-      <w:pPr>
+        <w:t>kedro</w:t>
+      </w:r>
+      <w:proofErr w:type="spellEnd"/>
+      <w:r>
         <w:rPr>
           <w:rFonts w:ascii="Menlo" w:hAnsi="Menlo" w:cs="Menlo"/>
           <w:color w:val="000000"/>
-          <w:kern w:val="0"/>
           <w:sz w:val="22"/>
           <w:szCs w:val="22"/>
           <w:lang w:val="en-GB"/>
         </w:rPr>
-      </w:pPr>
-      <w:proofErr w:type="spellStart"/>
-      <w:r>
+        <w:t xml:space="preserve"> info</w:t>
+      </w:r>
+    </w:p>
+    <w:p>
+      <w:pPr>
         <w:rPr>
           <w:rFonts w:ascii="Menlo" w:hAnsi="Menlo" w:cs="Menlo"/>
           <w:color w:val="000000"/>
-          <w:kern w:val="0"/>
           <w:sz w:val="22"/>
           <w:szCs w:val="22"/>
           <w:lang w:val="en-GB"/>
         </w:rPr>
-        <w:t>kedro</w:t>
-      </w:r>
-      <w:proofErr w:type="spellEnd"/>
+      </w:pPr>
       <w:r>
         <w:rPr>
           <w:rFonts w:ascii="Menlo" w:hAnsi="Menlo" w:cs="Menlo"/>
           <w:color w:val="000000"/>
-          <w:kern w:val="0"/>
           <w:sz w:val="22"/>
           <w:szCs w:val="22"/>
           <w:lang w:val="en-GB"/>
         </w:rPr>
-        <w:t xml:space="preserve"> info</w:t>
-      </w:r>
-    </w:p>
-    <w:p>
-      <w:pPr>
+        <w:t xml:space="preserve">pip install </w:t>
+      </w:r>
+      <w:proofErr w:type="spellStart"/>
+      <w:r>
         <w:rPr>
           <w:rFonts w:ascii="Menlo" w:hAnsi="Menlo" w:cs="Menlo"/>
           <w:color w:val="000000"/>
-          <w:kern w:val="0"/>
           <w:sz w:val="22"/>
           <w:szCs w:val="22"/>
           <w:lang w:val="en-GB"/>
         </w:rPr>
-      </w:pPr>
-      <w:r>
+        <w:t>kedro</w:t>
+      </w:r>
+      <w:proofErr w:type="spellEnd"/>
+    </w:p>
+    <w:p>
+      <w:pPr>
         <w:rPr>
           <w:rFonts w:ascii="Menlo" w:hAnsi="Menlo" w:cs="Menlo"/>
           <w:color w:val="000000"/>
-          <w:kern w:val="0"/>
           <w:sz w:val="22"/>
           <w:szCs w:val="22"/>
           <w:lang w:val="en-GB"/>
         </w:rPr>
-        <w:t xml:space="preserve">pip install </w:t>
-      </w:r>
+      </w:pPr>
       <w:proofErr w:type="spellStart"/>
       <w:r>
         <w:rPr>
           <w:rFonts w:ascii="Menlo" w:hAnsi="Menlo" w:cs="Menlo"/>
           <w:color w:val="000000"/>
-          <w:kern w:val="0"/>
           <w:sz w:val="22"/>
           <w:szCs w:val="22"/>
           <w:lang w:val="en-GB"/>
@@ -225,100 +209,91 @@
         <w:t>kedro</w:t>
       </w:r>
       <w:proofErr w:type="spellEnd"/>
-    </w:p>
-    <w:p>
-      <w:pPr>
+      <w:r>
         <w:rPr>
           <w:rFonts w:ascii="Menlo" w:hAnsi="Menlo" w:cs="Menlo"/>
           <w:color w:val="000000"/>
-          <w:kern w:val="0"/>
           <w:sz w:val="22"/>
           <w:szCs w:val="22"/>
           <w:lang w:val="en-GB"/>
         </w:rPr>
-      </w:pPr>
-      <w:proofErr w:type="spellStart"/>
-      <w:r>
+        <w:t xml:space="preserve"> info</w:t>
+      </w:r>
+    </w:p>
+    <w:p>
+      <w:pPr>
         <w:rPr>
           <w:rFonts w:ascii="Menlo" w:hAnsi="Menlo" w:cs="Menlo"/>
           <w:color w:val="000000"/>
-          <w:kern w:val="0"/>
           <w:sz w:val="22"/>
           <w:szCs w:val="22"/>
           <w:lang w:val="en-GB"/>
         </w:rPr>
-        <w:t>kedro</w:t>
-      </w:r>
-      <w:proofErr w:type="spellEnd"/>
+      </w:pPr>
+      <w:proofErr w:type="spellStart"/>
       <w:r>
         <w:rPr>
           <w:rFonts w:ascii="Menlo" w:hAnsi="Menlo" w:cs="Menlo"/>
           <w:color w:val="000000"/>
-          <w:kern w:val="0"/>
           <w:sz w:val="22"/>
           <w:szCs w:val="22"/>
           <w:lang w:val="en-GB"/>
         </w:rPr>
-        <w:t xml:space="preserve"> info</w:t>
-      </w:r>
-    </w:p>
-    <w:p>
-      <w:pPr>
+        <w:t>kedro</w:t>
+      </w:r>
+      <w:proofErr w:type="spellEnd"/>
+      <w:r>
         <w:rPr>
           <w:rFonts w:ascii="Menlo" w:hAnsi="Menlo" w:cs="Menlo"/>
           <w:color w:val="000000"/>
-          <w:kern w:val="0"/>
           <w:sz w:val="22"/>
           <w:szCs w:val="22"/>
           <w:lang w:val="en-GB"/>
         </w:rPr>
-      </w:pPr>
-      <w:proofErr w:type="spellStart"/>
+        <w:t xml:space="preserve"> new</w:t>
+      </w:r>
+    </w:p>
+    <w:p>
       <w:r>
         <w:rPr>
           <w:rFonts w:ascii="Menlo" w:hAnsi="Menlo" w:cs="Menlo"/>
           <w:color w:val="000000"/>
-          <w:kern w:val="0"/>
           <w:sz w:val="22"/>
           <w:szCs w:val="22"/>
           <w:lang w:val="en-GB"/>
         </w:rPr>
-        <w:t>kedro</w:t>
-      </w:r>
-      <w:proofErr w:type="spellEnd"/>
-      <w:r>
+        <w:tab/>
+        <w:t xml:space="preserve">name – </w:t>
+      </w:r>
+      <w:r>
+        <w:t>savings</w:t>
+      </w:r>
+      <w:r>
+        <w:t xml:space="preserve"> </w:t>
+      </w:r>
+      <w:r>
+        <w:t>prediction</w:t>
+      </w:r>
+    </w:p>
+    <w:p>
+      <w:pPr>
         <w:rPr>
           <w:rFonts w:ascii="Menlo" w:hAnsi="Menlo" w:cs="Menlo"/>
           <w:color w:val="000000"/>
-          <w:kern w:val="0"/>
           <w:sz w:val="22"/>
           <w:szCs w:val="22"/>
           <w:lang w:val="en-GB"/>
         </w:rPr>
-        <w:t xml:space="preserve"> new</w:t>
-      </w:r>
-    </w:p>
-    <w:p>
+      </w:pPr>
       <w:r>
         <w:rPr>
           <w:rFonts w:ascii="Menlo" w:hAnsi="Menlo" w:cs="Menlo"/>
           <w:color w:val="000000"/>
-          <w:kern w:val="0"/>
           <w:sz w:val="22"/>
           <w:szCs w:val="22"/>
           <w:lang w:val="en-GB"/>
         </w:rPr>
-        <w:tab/>
-        <w:t xml:space="preserve">name – </w:t>
-      </w:r>
-      <w:r>
-        <w:t>savings</w:t>
-      </w:r>
-      <w:r>
-        <w:t xml:space="preserve"> </w:t>
-      </w:r>
-      <w:r>
-        <w:t>prediction</w:t>
+        <w:t>cd savings-prediction</w:t>
       </w:r>
     </w:p>
     <w:p>
@@ -326,7 +301,6 @@
         <w:rPr>
           <w:rFonts w:ascii="Menlo" w:hAnsi="Menlo" w:cs="Menlo"/>
           <w:color w:val="000000"/>
-          <w:kern w:val="0"/>
           <w:sz w:val="22"/>
           <w:szCs w:val="22"/>
           <w:lang w:val="en-GB"/>
@@ -336,12 +310,11 @@
         <w:rPr>
           <w:rFonts w:ascii="Menlo" w:hAnsi="Menlo" w:cs="Menlo"/>
           <w:color w:val="000000"/>
-          <w:kern w:val="0"/>
           <w:sz w:val="22"/>
           <w:szCs w:val="22"/>
           <w:lang w:val="en-GB"/>
         </w:rPr>
-        <w:t>cd savings-prediction</w:t>
+        <w:t>pip install -r requirements.txt</w:t>
       </w:r>
     </w:p>
     <w:p>
@@ -349,7 +322,6 @@
         <w:rPr>
           <w:rFonts w:ascii="Menlo" w:hAnsi="Menlo" w:cs="Menlo"/>
           <w:color w:val="000000"/>
-          <w:kern w:val="0"/>
           <w:sz w:val="22"/>
           <w:szCs w:val="22"/>
           <w:lang w:val="en-GB"/>
@@ -358,31 +330,8 @@
       <w:r>
         <w:rPr>
           <w:rFonts w:ascii="Menlo" w:hAnsi="Menlo" w:cs="Menlo"/>
+          <w:noProof/>
           <w:color w:val="000000"/>
-          <w:kern w:val="0"/>
-          <w:sz w:val="22"/>
-          <w:szCs w:val="22"/>
-          <w:lang w:val="en-GB"/>
-        </w:rPr>
-        <w:t>pip install -r requirements.txt</w:t>
-      </w:r>
-    </w:p>
-    <w:p>
-      <w:pPr>
-        <w:rPr>
-          <w:rFonts w:ascii="Menlo" w:hAnsi="Menlo" w:cs="Menlo"/>
-          <w:color w:val="000000"/>
-          <w:kern w:val="0"/>
-          <w:sz w:val="22"/>
-          <w:szCs w:val="22"/>
-          <w:lang w:val="en-GB"/>
-        </w:rPr>
-      </w:pPr>
-      <w:r>
-        <w:rPr>
-          <w:rFonts w:ascii="Menlo" w:hAnsi="Menlo" w:cs="Menlo"/>
-          <w:color w:val="000000"/>
-          <w:kern w:val="0"/>
           <w:sz w:val="22"/>
           <w:szCs w:val="22"/>
           <w:lang w:val="en-GB"/>
@@ -429,7 +378,6 @@
         <w:rPr>
           <w:rFonts w:ascii="Menlo" w:hAnsi="Menlo" w:cs="Menlo"/>
           <w:color w:val="000000"/>
-          <w:kern w:val="0"/>
           <w:sz w:val="22"/>
           <w:szCs w:val="22"/>
           <w:lang w:val="en-GB"/>
@@ -440,7 +388,6 @@
         <w:rPr>
           <w:rFonts w:ascii="Menlo" w:hAnsi="Menlo" w:cs="Menlo"/>
           <w:color w:val="000000"/>
-          <w:kern w:val="0"/>
           <w:sz w:val="22"/>
           <w:szCs w:val="22"/>
           <w:lang w:val="en-GB"/>
@@ -452,7 +399,6 @@
         <w:rPr>
           <w:rFonts w:ascii="Menlo" w:hAnsi="Menlo" w:cs="Menlo"/>
           <w:color w:val="000000"/>
-          <w:kern w:val="0"/>
           <w:sz w:val="22"/>
           <w:szCs w:val="22"/>
           <w:lang w:val="en-GB"/>
@@ -571,6 +517,7 @@
       </w:pPr>
       <w:r>
         <w:rPr>
+          <w:noProof/>
           <w:sz w:val="20"/>
           <w:szCs w:val="20"/>
         </w:rPr>
@@ -633,7 +580,6 @@
         <w:rPr>
           <w:rFonts w:ascii="Menlo" w:hAnsi="Menlo" w:cs="Menlo"/>
           <w:color w:val="000000"/>
-          <w:kern w:val="0"/>
           <w:sz w:val="22"/>
           <w:szCs w:val="22"/>
           <w:lang w:val="en-GB"/>
@@ -643,7 +589,6 @@
         <w:rPr>
           <w:rFonts w:ascii="Menlo" w:hAnsi="Menlo" w:cs="Menlo"/>
           <w:color w:val="000000"/>
-          <w:kern w:val="0"/>
           <w:sz w:val="22"/>
           <w:szCs w:val="22"/>
           <w:lang w:val="en-GB"/>
@@ -655,7 +600,6 @@
         <w:rPr>
           <w:rFonts w:ascii="Menlo" w:hAnsi="Menlo" w:cs="Menlo"/>
           <w:color w:val="000000"/>
-          <w:kern w:val="0"/>
           <w:sz w:val="22"/>
           <w:szCs w:val="22"/>
           <w:lang w:val="en-GB"/>
@@ -686,7 +630,6 @@
         <w:rPr>
           <w:rFonts w:ascii="Menlo" w:hAnsi="Menlo" w:cs="Menlo"/>
           <w:color w:val="000000"/>
-          <w:kern w:val="0"/>
           <w:sz w:val="22"/>
           <w:szCs w:val="22"/>
           <w:lang w:val="en-GB"/>
@@ -696,7 +639,6 @@
         <w:rPr>
           <w:rFonts w:ascii="Menlo" w:hAnsi="Menlo" w:cs="Menlo"/>
           <w:color w:val="000000"/>
-          <w:kern w:val="0"/>
           <w:sz w:val="22"/>
           <w:szCs w:val="22"/>
           <w:lang w:val="en-GB"/>
@@ -708,7 +650,6 @@
         <w:rPr>
           <w:rFonts w:ascii="Menlo" w:hAnsi="Menlo" w:cs="Menlo"/>
           <w:color w:val="000000"/>
-          <w:kern w:val="0"/>
           <w:sz w:val="22"/>
           <w:szCs w:val="22"/>
           <w:lang w:val="en-GB"/>
@@ -739,7 +680,6 @@
         <w:rPr>
           <w:rFonts w:ascii="Menlo" w:hAnsi="Menlo" w:cs="Menlo"/>
           <w:color w:val="000000"/>
-          <w:kern w:val="0"/>
           <w:sz w:val="22"/>
           <w:szCs w:val="22"/>
           <w:lang w:val="en-GB"/>
@@ -749,7 +689,6 @@
         <w:rPr>
           <w:rFonts w:ascii="Menlo" w:hAnsi="Menlo" w:cs="Menlo"/>
           <w:color w:val="000000"/>
-          <w:kern w:val="0"/>
           <w:sz w:val="22"/>
           <w:szCs w:val="22"/>
           <w:lang w:val="en-GB"/>
@@ -761,7 +700,6 @@
         <w:rPr>
           <w:rFonts w:ascii="Menlo" w:hAnsi="Menlo" w:cs="Menlo"/>
           <w:color w:val="000000"/>
-          <w:kern w:val="0"/>
           <w:sz w:val="22"/>
           <w:szCs w:val="22"/>
           <w:lang w:val="en-GB"/>
@@ -773,7 +711,6 @@
         <w:rPr>
           <w:rFonts w:ascii="Menlo" w:hAnsi="Menlo" w:cs="Menlo"/>
           <w:color w:val="000000"/>
-          <w:kern w:val="0"/>
           <w:sz w:val="22"/>
           <w:szCs w:val="22"/>
           <w:lang w:val="en-GB"/>
@@ -803,7 +740,6 @@
         <w:rPr>
           <w:rFonts w:ascii="Menlo" w:hAnsi="Menlo" w:cs="Menlo"/>
           <w:color w:val="000000"/>
-          <w:kern w:val="0"/>
           <w:sz w:val="22"/>
           <w:szCs w:val="22"/>
           <w:lang w:val="en-GB"/>
@@ -813,7 +749,6 @@
         <w:rPr>
           <w:rFonts w:ascii="Menlo" w:hAnsi="Menlo" w:cs="Menlo"/>
           <w:color w:val="000000"/>
-          <w:kern w:val="0"/>
           <w:sz w:val="22"/>
           <w:szCs w:val="22"/>
           <w:lang w:val="en-GB"/>
@@ -843,7 +778,6 @@
         <w:rPr>
           <w:rFonts w:ascii="Menlo" w:hAnsi="Menlo" w:cs="Menlo"/>
           <w:color w:val="000000"/>
-          <w:kern w:val="0"/>
           <w:sz w:val="22"/>
           <w:szCs w:val="22"/>
           <w:lang w:val="en-GB"/>
@@ -853,7 +787,6 @@
         <w:rPr>
           <w:rFonts w:ascii="Menlo" w:hAnsi="Menlo" w:cs="Menlo"/>
           <w:color w:val="000000"/>
-          <w:kern w:val="0"/>
           <w:sz w:val="22"/>
           <w:szCs w:val="22"/>
           <w:lang w:val="en-GB"/>
@@ -864,7 +797,6 @@
         <w:rPr>
           <w:rFonts w:ascii="Menlo" w:hAnsi="Menlo" w:cs="Menlo"/>
           <w:color w:val="000000"/>
-          <w:kern w:val="0"/>
           <w:sz w:val="20"/>
           <w:szCs w:val="20"/>
           <w:lang w:val="en-GB"/>
@@ -894,7 +826,6 @@
         <w:rPr>
           <w:rFonts w:ascii="Menlo" w:hAnsi="Menlo" w:cs="Menlo"/>
           <w:color w:val="000000"/>
-          <w:kern w:val="0"/>
           <w:sz w:val="22"/>
           <w:szCs w:val="22"/>
           <w:lang w:val="en-GB"/>
@@ -904,7 +835,6 @@
         <w:rPr>
           <w:rFonts w:ascii="Menlo" w:hAnsi="Menlo" w:cs="Menlo"/>
           <w:color w:val="000000"/>
-          <w:kern w:val="0"/>
           <w:sz w:val="22"/>
           <w:szCs w:val="22"/>
           <w:lang w:val="en-GB"/>
@@ -934,7 +864,6 @@
         <w:rPr>
           <w:rFonts w:ascii="Menlo" w:hAnsi="Menlo" w:cs="Menlo"/>
           <w:color w:val="000000"/>
-          <w:kern w:val="0"/>
           <w:sz w:val="22"/>
           <w:szCs w:val="22"/>
           <w:lang w:val="en-GB"/>
@@ -944,7 +873,6 @@
         <w:rPr>
           <w:rFonts w:ascii="Menlo" w:hAnsi="Menlo" w:cs="Menlo"/>
           <w:color w:val="000000"/>
-          <w:kern w:val="0"/>
           <w:sz w:val="22"/>
           <w:szCs w:val="22"/>
           <w:lang w:val="en-GB"/>
@@ -974,7 +902,6 @@
         <w:rPr>
           <w:rFonts w:ascii="Menlo" w:hAnsi="Menlo" w:cs="Menlo"/>
           <w:color w:val="000000"/>
-          <w:kern w:val="0"/>
           <w:sz w:val="22"/>
           <w:szCs w:val="22"/>
           <w:lang w:val="en-GB"/>
@@ -983,8 +910,8 @@
       <w:r>
         <w:rPr>
           <w:rFonts w:ascii="Menlo" w:hAnsi="Menlo" w:cs="Menlo"/>
+          <w:noProof/>
           <w:color w:val="000000"/>
-          <w:kern w:val="0"/>
           <w:sz w:val="22"/>
           <w:szCs w:val="22"/>
           <w:lang w:val="en-GB"/>
@@ -1284,6 +1211,7 @@
       <w:r>
         <w:rPr>
           <w:noProof/>
+          <w14:ligatures w14:val="standardContextual"/>
         </w:rPr>
         <w:pict>
           <v:rect id="_x0000_i1025" alt="" style="width:451.3pt;height:.05pt;mso-width-percent:0;mso-height-percent:0;mso-width-percent:0;mso-height-percent:0" o:hralign="center" o:hrstd="t" o:hr="t" fillcolor="#a0a0a0" stroked="f"/>
@@ -1844,22 +1772,14 @@
             <w:pPr>
               <w:jc w:val="center"/>
               <w:rPr>
-                <w:rFonts w:ascii="Times New Roman" w:eastAsia="Times New Roman" w:hAnsi="Times New Roman" w:cs="Times New Roman"/>
                 <w:b/>
                 <w:bCs/>
-                <w:kern w:val="0"/>
-                <w:lang w:eastAsia="en-GB"/>
-                <w14:ligatures w14:val="none"/>
               </w:rPr>
             </w:pPr>
             <w:r>
               <w:rPr>
-                <w:rFonts w:ascii="Times New Roman" w:eastAsia="Times New Roman" w:hAnsi="Times New Roman" w:cs="Times New Roman"/>
                 <w:b/>
                 <w:bCs/>
-                <w:kern w:val="0"/>
-                <w:lang w:eastAsia="en-GB"/>
-                <w14:ligatures w14:val="none"/>
               </w:rPr>
               <w:t>Feature</w:t>
             </w:r>
@@ -1875,23 +1795,15 @@
             <w:pPr>
               <w:jc w:val="center"/>
               <w:rPr>
-                <w:rFonts w:ascii="Times New Roman" w:eastAsia="Times New Roman" w:hAnsi="Times New Roman" w:cs="Times New Roman"/>
                 <w:b/>
                 <w:bCs/>
-                <w:kern w:val="0"/>
-                <w:lang w:eastAsia="en-GB"/>
-                <w14:ligatures w14:val="none"/>
               </w:rPr>
             </w:pPr>
             <w:proofErr w:type="spellStart"/>
             <w:r>
               <w:rPr>
-                <w:rFonts w:ascii="Times New Roman" w:eastAsia="Times New Roman" w:hAnsi="Times New Roman" w:cs="Times New Roman"/>
                 <w:b/>
                 <w:bCs/>
-                <w:kern w:val="0"/>
-                <w:lang w:eastAsia="en-GB"/>
-                <w14:ligatures w14:val="none"/>
               </w:rPr>
               <w:t>XGBoost</w:t>
             </w:r>
@@ -1908,23 +1820,15 @@
             <w:pPr>
               <w:jc w:val="center"/>
               <w:rPr>
-                <w:rFonts w:ascii="Times New Roman" w:eastAsia="Times New Roman" w:hAnsi="Times New Roman" w:cs="Times New Roman"/>
                 <w:b/>
                 <w:bCs/>
-                <w:kern w:val="0"/>
-                <w:lang w:eastAsia="en-GB"/>
-                <w14:ligatures w14:val="none"/>
               </w:rPr>
             </w:pPr>
             <w:proofErr w:type="spellStart"/>
             <w:r>
               <w:rPr>
-                <w:rFonts w:ascii="Times New Roman" w:eastAsia="Times New Roman" w:hAnsi="Times New Roman" w:cs="Times New Roman"/>
                 <w:b/>
                 <w:bCs/>
-                <w:kern w:val="0"/>
-                <w:lang w:eastAsia="en-GB"/>
-                <w14:ligatures w14:val="none"/>
               </w:rPr>
               <w:t>LightGBM</w:t>
             </w:r>
@@ -1941,23 +1845,15 @@
             <w:pPr>
               <w:jc w:val="center"/>
               <w:rPr>
-                <w:rFonts w:ascii="Times New Roman" w:eastAsia="Times New Roman" w:hAnsi="Times New Roman" w:cs="Times New Roman"/>
                 <w:b/>
                 <w:bCs/>
-                <w:kern w:val="0"/>
-                <w:lang w:eastAsia="en-GB"/>
-                <w14:ligatures w14:val="none"/>
               </w:rPr>
             </w:pPr>
             <w:proofErr w:type="spellStart"/>
             <w:r>
               <w:rPr>
-                <w:rFonts w:ascii="Times New Roman" w:eastAsia="Times New Roman" w:hAnsi="Times New Roman" w:cs="Times New Roman"/>
                 <w:b/>
                 <w:bCs/>
-                <w:kern w:val="0"/>
-                <w:lang w:eastAsia="en-GB"/>
-                <w14:ligatures w14:val="none"/>
               </w:rPr>
               <w:t>CatBoost</w:t>
             </w:r>
@@ -1976,22 +1872,10 @@
             <w:hideMark/>
           </w:tcPr>
           <w:p>
-            <w:pPr>
-              <w:rPr>
-                <w:rFonts w:ascii="Times New Roman" w:eastAsia="Times New Roman" w:hAnsi="Times New Roman" w:cs="Times New Roman"/>
-                <w:kern w:val="0"/>
-                <w:lang w:eastAsia="en-GB"/>
-                <w14:ligatures w14:val="none"/>
-              </w:rPr>
-            </w:pPr>
             <w:r>
               <w:rPr>
-                <w:rFonts w:ascii="Times New Roman" w:eastAsia="Times New Roman" w:hAnsi="Times New Roman" w:cs="Times New Roman"/>
                 <w:b/>
                 <w:bCs/>
-                <w:kern w:val="0"/>
-                <w:lang w:eastAsia="en-GB"/>
-                <w14:ligatures w14:val="none"/>
               </w:rPr>
               <w:t>Speed</w:t>
             </w:r>
@@ -2004,21 +1888,7 @@
             <w:hideMark/>
           </w:tcPr>
           <w:p>
-            <w:pPr>
-              <w:rPr>
-                <w:rFonts w:ascii="Times New Roman" w:eastAsia="Times New Roman" w:hAnsi="Times New Roman" w:cs="Times New Roman"/>
-                <w:kern w:val="0"/>
-                <w:lang w:eastAsia="en-GB"/>
-                <w14:ligatures w14:val="none"/>
-              </w:rPr>
-            </w:pPr>
             <w:r>
-              <w:rPr>
-                <w:rFonts w:ascii="Times New Roman" w:eastAsia="Times New Roman" w:hAnsi="Times New Roman" w:cs="Times New Roman"/>
-                <w:kern w:val="0"/>
-                <w:lang w:eastAsia="en-GB"/>
-                <w14:ligatures w14:val="none"/>
-              </w:rPr>
               <w:t>Moderate</w:t>
             </w:r>
           </w:p>
@@ -2030,21 +1900,7 @@
             <w:hideMark/>
           </w:tcPr>
           <w:p>
-            <w:pPr>
-              <w:rPr>
-                <w:rFonts w:ascii="Times New Roman" w:eastAsia="Times New Roman" w:hAnsi="Times New Roman" w:cs="Times New Roman"/>
-                <w:kern w:val="0"/>
-                <w:lang w:eastAsia="en-GB"/>
-                <w14:ligatures w14:val="none"/>
-              </w:rPr>
-            </w:pPr>
             <w:r>
-              <w:rPr>
-                <w:rFonts w:ascii="Times New Roman" w:eastAsia="Times New Roman" w:hAnsi="Times New Roman" w:cs="Times New Roman"/>
-                <w:kern w:val="0"/>
-                <w:lang w:eastAsia="en-GB"/>
-                <w14:ligatures w14:val="none"/>
-              </w:rPr>
               <w:t>Fastest</w:t>
             </w:r>
           </w:p>
@@ -2056,21 +1912,7 @@
             <w:hideMark/>
           </w:tcPr>
           <w:p>
-            <w:pPr>
-              <w:rPr>
-                <w:rFonts w:ascii="Times New Roman" w:eastAsia="Times New Roman" w:hAnsi="Times New Roman" w:cs="Times New Roman"/>
-                <w:kern w:val="0"/>
-                <w:lang w:eastAsia="en-GB"/>
-                <w14:ligatures w14:val="none"/>
-              </w:rPr>
-            </w:pPr>
             <w:r>
-              <w:rPr>
-                <w:rFonts w:ascii="Times New Roman" w:eastAsia="Times New Roman" w:hAnsi="Times New Roman" w:cs="Times New Roman"/>
-                <w:kern w:val="0"/>
-                <w:lang w:eastAsia="en-GB"/>
-                <w14:ligatures w14:val="none"/>
-              </w:rPr>
               <w:t>Fast</w:t>
             </w:r>
           </w:p>
@@ -2087,22 +1929,10 @@
             <w:hideMark/>
           </w:tcPr>
           <w:p>
-            <w:pPr>
-              <w:rPr>
-                <w:rFonts w:ascii="Times New Roman" w:eastAsia="Times New Roman" w:hAnsi="Times New Roman" w:cs="Times New Roman"/>
-                <w:kern w:val="0"/>
-                <w:lang w:eastAsia="en-GB"/>
-                <w14:ligatures w14:val="none"/>
-              </w:rPr>
-            </w:pPr>
             <w:r>
               <w:rPr>
-                <w:rFonts w:ascii="Times New Roman" w:eastAsia="Times New Roman" w:hAnsi="Times New Roman" w:cs="Times New Roman"/>
                 <w:b/>
                 <w:bCs/>
-                <w:kern w:val="0"/>
-                <w:lang w:eastAsia="en-GB"/>
-                <w14:ligatures w14:val="none"/>
               </w:rPr>
               <w:t>Memory Usage</w:t>
             </w:r>
@@ -2115,21 +1945,7 @@
             <w:hideMark/>
           </w:tcPr>
           <w:p>
-            <w:pPr>
-              <w:rPr>
-                <w:rFonts w:ascii="Times New Roman" w:eastAsia="Times New Roman" w:hAnsi="Times New Roman" w:cs="Times New Roman"/>
-                <w:kern w:val="0"/>
-                <w:lang w:eastAsia="en-GB"/>
-                <w14:ligatures w14:val="none"/>
-              </w:rPr>
-            </w:pPr>
             <w:r>
-              <w:rPr>
-                <w:rFonts w:ascii="Times New Roman" w:eastAsia="Times New Roman" w:hAnsi="Times New Roman" w:cs="Times New Roman"/>
-                <w:kern w:val="0"/>
-                <w:lang w:eastAsia="en-GB"/>
-                <w14:ligatures w14:val="none"/>
-              </w:rPr>
               <w:t>Moderate</w:t>
             </w:r>
           </w:p>
@@ -2141,21 +1957,7 @@
             <w:hideMark/>
           </w:tcPr>
           <w:p>
-            <w:pPr>
-              <w:rPr>
-                <w:rFonts w:ascii="Times New Roman" w:eastAsia="Times New Roman" w:hAnsi="Times New Roman" w:cs="Times New Roman"/>
-                <w:kern w:val="0"/>
-                <w:lang w:eastAsia="en-GB"/>
-                <w14:ligatures w14:val="none"/>
-              </w:rPr>
-            </w:pPr>
             <w:r>
-              <w:rPr>
-                <w:rFonts w:ascii="Times New Roman" w:eastAsia="Times New Roman" w:hAnsi="Times New Roman" w:cs="Times New Roman"/>
-                <w:kern w:val="0"/>
-                <w:lang w:eastAsia="en-GB"/>
-                <w14:ligatures w14:val="none"/>
-              </w:rPr>
               <w:t>Low</w:t>
             </w:r>
           </w:p>
@@ -2167,21 +1969,7 @@
             <w:hideMark/>
           </w:tcPr>
           <w:p>
-            <w:pPr>
-              <w:rPr>
-                <w:rFonts w:ascii="Times New Roman" w:eastAsia="Times New Roman" w:hAnsi="Times New Roman" w:cs="Times New Roman"/>
-                <w:kern w:val="0"/>
-                <w:lang w:eastAsia="en-GB"/>
-                <w14:ligatures w14:val="none"/>
-              </w:rPr>
-            </w:pPr>
             <w:r>
-              <w:rPr>
-                <w:rFonts w:ascii="Times New Roman" w:eastAsia="Times New Roman" w:hAnsi="Times New Roman" w:cs="Times New Roman"/>
-                <w:kern w:val="0"/>
-                <w:lang w:eastAsia="en-GB"/>
-                <w14:ligatures w14:val="none"/>
-              </w:rPr>
               <w:t>Moderate</w:t>
             </w:r>
           </w:p>
@@ -2198,22 +1986,10 @@
             <w:hideMark/>
           </w:tcPr>
           <w:p>
-            <w:pPr>
-              <w:rPr>
-                <w:rFonts w:ascii="Times New Roman" w:eastAsia="Times New Roman" w:hAnsi="Times New Roman" w:cs="Times New Roman"/>
-                <w:kern w:val="0"/>
-                <w:lang w:eastAsia="en-GB"/>
-                <w14:ligatures w14:val="none"/>
-              </w:rPr>
-            </w:pPr>
             <w:r>
               <w:rPr>
-                <w:rFonts w:ascii="Times New Roman" w:eastAsia="Times New Roman" w:hAnsi="Times New Roman" w:cs="Times New Roman"/>
                 <w:b/>
                 <w:bCs/>
-                <w:kern w:val="0"/>
-                <w:lang w:eastAsia="en-GB"/>
-                <w14:ligatures w14:val="none"/>
               </w:rPr>
               <w:t>Categorical Data Handling</w:t>
             </w:r>
@@ -2226,21 +2002,7 @@
             <w:hideMark/>
           </w:tcPr>
           <w:p>
-            <w:pPr>
-              <w:rPr>
-                <w:rFonts w:ascii="Times New Roman" w:eastAsia="Times New Roman" w:hAnsi="Times New Roman" w:cs="Times New Roman"/>
-                <w:kern w:val="0"/>
-                <w:lang w:eastAsia="en-GB"/>
-                <w14:ligatures w14:val="none"/>
-              </w:rPr>
-            </w:pPr>
             <w:r>
-              <w:rPr>
-                <w:rFonts w:ascii="Times New Roman" w:eastAsia="Times New Roman" w:hAnsi="Times New Roman" w:cs="Times New Roman"/>
-                <w:kern w:val="0"/>
-                <w:lang w:eastAsia="en-GB"/>
-                <w14:ligatures w14:val="none"/>
-              </w:rPr>
               <w:t>Requires Encoding</w:t>
             </w:r>
           </w:p>
@@ -2252,21 +2014,7 @@
             <w:hideMark/>
           </w:tcPr>
           <w:p>
-            <w:pPr>
-              <w:rPr>
-                <w:rFonts w:ascii="Times New Roman" w:eastAsia="Times New Roman" w:hAnsi="Times New Roman" w:cs="Times New Roman"/>
-                <w:kern w:val="0"/>
-                <w:lang w:eastAsia="en-GB"/>
-                <w14:ligatures w14:val="none"/>
-              </w:rPr>
-            </w:pPr>
             <w:r>
-              <w:rPr>
-                <w:rFonts w:ascii="Times New Roman" w:eastAsia="Times New Roman" w:hAnsi="Times New Roman" w:cs="Times New Roman"/>
-                <w:kern w:val="0"/>
-                <w:lang w:eastAsia="en-GB"/>
-                <w14:ligatures w14:val="none"/>
-              </w:rPr>
               <w:t>Native Support</w:t>
             </w:r>
           </w:p>
@@ -2278,21 +2026,7 @@
             <w:hideMark/>
           </w:tcPr>
           <w:p>
-            <w:pPr>
-              <w:rPr>
-                <w:rFonts w:ascii="Times New Roman" w:eastAsia="Times New Roman" w:hAnsi="Times New Roman" w:cs="Times New Roman"/>
-                <w:kern w:val="0"/>
-                <w:lang w:eastAsia="en-GB"/>
-                <w14:ligatures w14:val="none"/>
-              </w:rPr>
-            </w:pPr>
             <w:r>
-              <w:rPr>
-                <w:rFonts w:ascii="Times New Roman" w:eastAsia="Times New Roman" w:hAnsi="Times New Roman" w:cs="Times New Roman"/>
-                <w:kern w:val="0"/>
-                <w:lang w:eastAsia="en-GB"/>
-                <w14:ligatures w14:val="none"/>
-              </w:rPr>
               <w:t>Native Support</w:t>
             </w:r>
           </w:p>
@@ -2309,22 +2043,10 @@
             <w:hideMark/>
           </w:tcPr>
           <w:p>
-            <w:pPr>
-              <w:rPr>
-                <w:rFonts w:ascii="Times New Roman" w:eastAsia="Times New Roman" w:hAnsi="Times New Roman" w:cs="Times New Roman"/>
-                <w:kern w:val="0"/>
-                <w:lang w:eastAsia="en-GB"/>
-                <w14:ligatures w14:val="none"/>
-              </w:rPr>
-            </w:pPr>
             <w:r>
               <w:rPr>
-                <w:rFonts w:ascii="Times New Roman" w:eastAsia="Times New Roman" w:hAnsi="Times New Roman" w:cs="Times New Roman"/>
                 <w:b/>
                 <w:bCs/>
-                <w:kern w:val="0"/>
-                <w:lang w:eastAsia="en-GB"/>
-                <w14:ligatures w14:val="none"/>
               </w:rPr>
               <w:t>Overfitting Prevention</w:t>
             </w:r>
@@ -2337,21 +2059,7 @@
             <w:hideMark/>
           </w:tcPr>
           <w:p>
-            <w:pPr>
-              <w:rPr>
-                <w:rFonts w:ascii="Times New Roman" w:eastAsia="Times New Roman" w:hAnsi="Times New Roman" w:cs="Times New Roman"/>
-                <w:kern w:val="0"/>
-                <w:lang w:eastAsia="en-GB"/>
-                <w14:ligatures w14:val="none"/>
-              </w:rPr>
-            </w:pPr>
             <w:r>
-              <w:rPr>
-                <w:rFonts w:ascii="Times New Roman" w:eastAsia="Times New Roman" w:hAnsi="Times New Roman" w:cs="Times New Roman"/>
-                <w:kern w:val="0"/>
-                <w:lang w:eastAsia="en-GB"/>
-                <w14:ligatures w14:val="none"/>
-              </w:rPr>
               <w:t>Regularization</w:t>
             </w:r>
           </w:p>
@@ -2363,21 +2071,7 @@
             <w:hideMark/>
           </w:tcPr>
           <w:p>
-            <w:pPr>
-              <w:rPr>
-                <w:rFonts w:ascii="Times New Roman" w:eastAsia="Times New Roman" w:hAnsi="Times New Roman" w:cs="Times New Roman"/>
-                <w:kern w:val="0"/>
-                <w:lang w:eastAsia="en-GB"/>
-                <w14:ligatures w14:val="none"/>
-              </w:rPr>
-            </w:pPr>
             <w:r>
-              <w:rPr>
-                <w:rFonts w:ascii="Times New Roman" w:eastAsia="Times New Roman" w:hAnsi="Times New Roman" w:cs="Times New Roman"/>
-                <w:kern w:val="0"/>
-                <w:lang w:eastAsia="en-GB"/>
-                <w14:ligatures w14:val="none"/>
-              </w:rPr>
               <w:t>Leaf-Wise Splitting</w:t>
             </w:r>
           </w:p>
@@ -2389,21 +2083,7 @@
             <w:hideMark/>
           </w:tcPr>
           <w:p>
-            <w:pPr>
-              <w:rPr>
-                <w:rFonts w:ascii="Times New Roman" w:eastAsia="Times New Roman" w:hAnsi="Times New Roman" w:cs="Times New Roman"/>
-                <w:kern w:val="0"/>
-                <w:lang w:eastAsia="en-GB"/>
-                <w14:ligatures w14:val="none"/>
-              </w:rPr>
-            </w:pPr>
             <w:r>
-              <w:rPr>
-                <w:rFonts w:ascii="Times New Roman" w:eastAsia="Times New Roman" w:hAnsi="Times New Roman" w:cs="Times New Roman"/>
-                <w:kern w:val="0"/>
-                <w:lang w:eastAsia="en-GB"/>
-                <w14:ligatures w14:val="none"/>
-              </w:rPr>
               <w:t>Ordered Boosting</w:t>
             </w:r>
           </w:p>
@@ -2420,22 +2100,10 @@
             <w:hideMark/>
           </w:tcPr>
           <w:p>
-            <w:pPr>
-              <w:rPr>
-                <w:rFonts w:ascii="Times New Roman" w:eastAsia="Times New Roman" w:hAnsi="Times New Roman" w:cs="Times New Roman"/>
-                <w:kern w:val="0"/>
-                <w:lang w:eastAsia="en-GB"/>
-                <w14:ligatures w14:val="none"/>
-              </w:rPr>
-            </w:pPr>
             <w:r>
               <w:rPr>
-                <w:rFonts w:ascii="Times New Roman" w:eastAsia="Times New Roman" w:hAnsi="Times New Roman" w:cs="Times New Roman"/>
                 <w:b/>
                 <w:bCs/>
-                <w:kern w:val="0"/>
-                <w:lang w:eastAsia="en-GB"/>
-                <w14:ligatures w14:val="none"/>
               </w:rPr>
               <w:t>Ease of Use</w:t>
             </w:r>
@@ -2448,21 +2116,7 @@
             <w:hideMark/>
           </w:tcPr>
           <w:p>
-            <w:pPr>
-              <w:rPr>
-                <w:rFonts w:ascii="Times New Roman" w:eastAsia="Times New Roman" w:hAnsi="Times New Roman" w:cs="Times New Roman"/>
-                <w:kern w:val="0"/>
-                <w:lang w:eastAsia="en-GB"/>
-                <w14:ligatures w14:val="none"/>
-              </w:rPr>
-            </w:pPr>
             <w:r>
-              <w:rPr>
-                <w:rFonts w:ascii="Times New Roman" w:eastAsia="Times New Roman" w:hAnsi="Times New Roman" w:cs="Times New Roman"/>
-                <w:kern w:val="0"/>
-                <w:lang w:eastAsia="en-GB"/>
-                <w14:ligatures w14:val="none"/>
-              </w:rPr>
               <w:t>Moderate</w:t>
             </w:r>
           </w:p>
@@ -2474,21 +2128,7 @@
             <w:hideMark/>
           </w:tcPr>
           <w:p>
-            <w:pPr>
-              <w:rPr>
-                <w:rFonts w:ascii="Times New Roman" w:eastAsia="Times New Roman" w:hAnsi="Times New Roman" w:cs="Times New Roman"/>
-                <w:kern w:val="0"/>
-                <w:lang w:eastAsia="en-GB"/>
-                <w14:ligatures w14:val="none"/>
-              </w:rPr>
-            </w:pPr>
             <w:r>
-              <w:rPr>
-                <w:rFonts w:ascii="Times New Roman" w:eastAsia="Times New Roman" w:hAnsi="Times New Roman" w:cs="Times New Roman"/>
-                <w:kern w:val="0"/>
-                <w:lang w:eastAsia="en-GB"/>
-                <w14:ligatures w14:val="none"/>
-              </w:rPr>
               <w:t>Moderate</w:t>
             </w:r>
           </w:p>
@@ -2500,21 +2140,7 @@
             <w:hideMark/>
           </w:tcPr>
           <w:p>
-            <w:pPr>
-              <w:rPr>
-                <w:rFonts w:ascii="Times New Roman" w:eastAsia="Times New Roman" w:hAnsi="Times New Roman" w:cs="Times New Roman"/>
-                <w:kern w:val="0"/>
-                <w:lang w:eastAsia="en-GB"/>
-                <w14:ligatures w14:val="none"/>
-              </w:rPr>
-            </w:pPr>
             <w:r>
-              <w:rPr>
-                <w:rFonts w:ascii="Times New Roman" w:eastAsia="Times New Roman" w:hAnsi="Times New Roman" w:cs="Times New Roman"/>
-                <w:kern w:val="0"/>
-                <w:lang w:eastAsia="en-GB"/>
-                <w14:ligatures w14:val="none"/>
-              </w:rPr>
               <w:t>High</w:t>
             </w:r>
           </w:p>
@@ -2531,22 +2157,10 @@
             <w:hideMark/>
           </w:tcPr>
           <w:p>
-            <w:pPr>
-              <w:rPr>
-                <w:rFonts w:ascii="Times New Roman" w:eastAsia="Times New Roman" w:hAnsi="Times New Roman" w:cs="Times New Roman"/>
-                <w:kern w:val="0"/>
-                <w:lang w:eastAsia="en-GB"/>
-                <w14:ligatures w14:val="none"/>
-              </w:rPr>
-            </w:pPr>
             <w:r>
               <w:rPr>
-                <w:rFonts w:ascii="Times New Roman" w:eastAsia="Times New Roman" w:hAnsi="Times New Roman" w:cs="Times New Roman"/>
                 <w:b/>
                 <w:bCs/>
-                <w:kern w:val="0"/>
-                <w:lang w:eastAsia="en-GB"/>
-                <w14:ligatures w14:val="none"/>
               </w:rPr>
               <w:t>Community &amp; Documentation</w:t>
             </w:r>
@@ -2559,21 +2173,7 @@
             <w:hideMark/>
           </w:tcPr>
           <w:p>
-            <w:pPr>
-              <w:rPr>
-                <w:rFonts w:ascii="Times New Roman" w:eastAsia="Times New Roman" w:hAnsi="Times New Roman" w:cs="Times New Roman"/>
-                <w:kern w:val="0"/>
-                <w:lang w:eastAsia="en-GB"/>
-                <w14:ligatures w14:val="none"/>
-              </w:rPr>
-            </w:pPr>
             <w:r>
-              <w:rPr>
-                <w:rFonts w:ascii="Times New Roman" w:eastAsia="Times New Roman" w:hAnsi="Times New Roman" w:cs="Times New Roman"/>
-                <w:kern w:val="0"/>
-                <w:lang w:eastAsia="en-GB"/>
-                <w14:ligatures w14:val="none"/>
-              </w:rPr>
               <w:t>Large</w:t>
             </w:r>
           </w:p>
@@ -2585,21 +2185,7 @@
             <w:hideMark/>
           </w:tcPr>
           <w:p>
-            <w:pPr>
-              <w:rPr>
-                <w:rFonts w:ascii="Times New Roman" w:eastAsia="Times New Roman" w:hAnsi="Times New Roman" w:cs="Times New Roman"/>
-                <w:kern w:val="0"/>
-                <w:lang w:eastAsia="en-GB"/>
-                <w14:ligatures w14:val="none"/>
-              </w:rPr>
-            </w:pPr>
             <w:r>
-              <w:rPr>
-                <w:rFonts w:ascii="Times New Roman" w:eastAsia="Times New Roman" w:hAnsi="Times New Roman" w:cs="Times New Roman"/>
-                <w:kern w:val="0"/>
-                <w:lang w:eastAsia="en-GB"/>
-                <w14:ligatures w14:val="none"/>
-              </w:rPr>
               <w:t>Growing</w:t>
             </w:r>
           </w:p>
@@ -2611,21 +2197,7 @@
             <w:hideMark/>
           </w:tcPr>
           <w:p>
-            <w:pPr>
-              <w:rPr>
-                <w:rFonts w:ascii="Times New Roman" w:eastAsia="Times New Roman" w:hAnsi="Times New Roman" w:cs="Times New Roman"/>
-                <w:kern w:val="0"/>
-                <w:lang w:eastAsia="en-GB"/>
-                <w14:ligatures w14:val="none"/>
-              </w:rPr>
-            </w:pPr>
             <w:r>
-              <w:rPr>
-                <w:rFonts w:ascii="Times New Roman" w:eastAsia="Times New Roman" w:hAnsi="Times New Roman" w:cs="Times New Roman"/>
-                <w:kern w:val="0"/>
-                <w:lang w:eastAsia="en-GB"/>
-                <w14:ligatures w14:val="none"/>
-              </w:rPr>
               <w:t>Smaller</w:t>
             </w:r>
           </w:p>
@@ -2642,22 +2214,10 @@
             <w:hideMark/>
           </w:tcPr>
           <w:p>
-            <w:pPr>
-              <w:rPr>
-                <w:rFonts w:ascii="Times New Roman" w:eastAsia="Times New Roman" w:hAnsi="Times New Roman" w:cs="Times New Roman"/>
-                <w:kern w:val="0"/>
-                <w:lang w:eastAsia="en-GB"/>
-                <w14:ligatures w14:val="none"/>
-              </w:rPr>
-            </w:pPr>
             <w:r>
               <w:rPr>
-                <w:rFonts w:ascii="Times New Roman" w:eastAsia="Times New Roman" w:hAnsi="Times New Roman" w:cs="Times New Roman"/>
                 <w:b/>
                 <w:bCs/>
-                <w:kern w:val="0"/>
-                <w:lang w:eastAsia="en-GB"/>
-                <w14:ligatures w14:val="none"/>
               </w:rPr>
               <w:t>Best For</w:t>
             </w:r>
@@ -2670,21 +2230,7 @@
             <w:hideMark/>
           </w:tcPr>
           <w:p>
-            <w:pPr>
-              <w:rPr>
-                <w:rFonts w:ascii="Times New Roman" w:eastAsia="Times New Roman" w:hAnsi="Times New Roman" w:cs="Times New Roman"/>
-                <w:kern w:val="0"/>
-                <w:lang w:eastAsia="en-GB"/>
-                <w14:ligatures w14:val="none"/>
-              </w:rPr>
-            </w:pPr>
             <w:r>
-              <w:rPr>
-                <w:rFonts w:ascii="Times New Roman" w:eastAsia="Times New Roman" w:hAnsi="Times New Roman" w:cs="Times New Roman"/>
-                <w:kern w:val="0"/>
-                <w:lang w:eastAsia="en-GB"/>
-                <w14:ligatures w14:val="none"/>
-              </w:rPr>
               <w:t>Versatile Datasets</w:t>
             </w:r>
           </w:p>
@@ -2696,21 +2242,7 @@
             <w:hideMark/>
           </w:tcPr>
           <w:p>
-            <w:pPr>
-              <w:rPr>
-                <w:rFonts w:ascii="Times New Roman" w:eastAsia="Times New Roman" w:hAnsi="Times New Roman" w:cs="Times New Roman"/>
-                <w:kern w:val="0"/>
-                <w:lang w:eastAsia="en-GB"/>
-                <w14:ligatures w14:val="none"/>
-              </w:rPr>
-            </w:pPr>
             <w:r>
-              <w:rPr>
-                <w:rFonts w:ascii="Times New Roman" w:eastAsia="Times New Roman" w:hAnsi="Times New Roman" w:cs="Times New Roman"/>
-                <w:kern w:val="0"/>
-                <w:lang w:eastAsia="en-GB"/>
-                <w14:ligatures w14:val="none"/>
-              </w:rPr>
               <w:t>Large Datasets</w:t>
             </w:r>
           </w:p>
@@ -2722,21 +2254,7 @@
             <w:hideMark/>
           </w:tcPr>
           <w:p>
-            <w:pPr>
-              <w:rPr>
-                <w:rFonts w:ascii="Times New Roman" w:eastAsia="Times New Roman" w:hAnsi="Times New Roman" w:cs="Times New Roman"/>
-                <w:kern w:val="0"/>
-                <w:lang w:eastAsia="en-GB"/>
-                <w14:ligatures w14:val="none"/>
-              </w:rPr>
-            </w:pPr>
             <w:r>
-              <w:rPr>
-                <w:rFonts w:ascii="Times New Roman" w:eastAsia="Times New Roman" w:hAnsi="Times New Roman" w:cs="Times New Roman"/>
-                <w:kern w:val="0"/>
-                <w:lang w:eastAsia="en-GB"/>
-                <w14:ligatures w14:val="none"/>
-              </w:rPr>
               <w:t>Categorical Data</w:t>
             </w:r>
           </w:p>
@@ -2748,14 +2266,10 @@
         <w:spacing w:before="100" w:beforeAutospacing="1" w:after="100" w:afterAutospacing="1"/>
         <w:outlineLvl w:val="2"/>
         <w:rPr>
-          <w:rFonts w:ascii="Times New Roman" w:eastAsia="Times New Roman" w:hAnsi="Times New Roman" w:cs="Times New Roman"/>
           <w:b/>
           <w:bCs/>
-          <w:kern w:val="0"/>
           <w:sz w:val="27"/>
           <w:szCs w:val="27"/>
-          <w:lang w:eastAsia="en-GB"/>
-          <w14:ligatures w14:val="none"/>
         </w:rPr>
       </w:pPr>
     </w:p>
@@ -2766,55 +2280,39 @@
       </w:pPr>
       <w:r>
         <w:rPr>
-          <w:rFonts w:ascii="Times New Roman" w:eastAsia="Times New Roman" w:hAnsi="Times New Roman" w:cs="Times New Roman"/>
           <w:b/>
           <w:bCs/>
-          <w:kern w:val="0"/>
           <w:sz w:val="27"/>
           <w:szCs w:val="27"/>
-          <w:lang w:eastAsia="en-GB"/>
-          <w14:ligatures w14:val="none"/>
-        </w:rPr>
-        <w:t>2. L</w:t>
-      </w:r>
-      <w:proofErr w:type="spellStart"/>
-      <w:r>
-        <w:rPr>
-          <w:rFonts w:ascii="Times New Roman" w:eastAsia="Times New Roman" w:hAnsi="Times New Roman" w:cs="Times New Roman"/>
+        </w:rPr>
+        <w:t xml:space="preserve">2. </w:t>
+      </w:r>
+      <w:proofErr w:type="spellStart"/>
+      <w:r>
+        <w:rPr>
           <w:b/>
           <w:bCs/>
-          <w:kern w:val="0"/>
           <w:sz w:val="27"/>
           <w:szCs w:val="27"/>
-          <w:lang w:eastAsia="en-GB"/>
-          <w14:ligatures w14:val="none"/>
-        </w:rPr>
-        <w:t>ightGBM</w:t>
-      </w:r>
-      <w:proofErr w:type="spellEnd"/>
-      <w:r>
-        <w:rPr>
-          <w:rFonts w:ascii="Times New Roman" w:eastAsia="Times New Roman" w:hAnsi="Times New Roman" w:cs="Times New Roman"/>
+        </w:rPr>
+        <w:t>LightGBM</w:t>
+      </w:r>
+      <w:proofErr w:type="spellEnd"/>
+      <w:r>
+        <w:rPr>
           <w:b/>
           <w:bCs/>
-          <w:kern w:val="0"/>
           <w:sz w:val="27"/>
           <w:szCs w:val="27"/>
-          <w:lang w:eastAsia="en-GB"/>
-          <w14:ligatures w14:val="none"/>
         </w:rPr>
         <w:t xml:space="preserve"> (Light Gradient Boosting Machine)</w:t>
       </w:r>
       <w:r>
         <w:rPr>
-          <w:rFonts w:ascii="Times New Roman" w:eastAsia="Times New Roman" w:hAnsi="Times New Roman" w:cs="Times New Roman"/>
           <w:b/>
           <w:bCs/>
-          <w:kern w:val="0"/>
           <w:sz w:val="27"/>
           <w:szCs w:val="27"/>
-          <w:lang w:eastAsia="en-GB"/>
-          <w14:ligatures w14:val="none"/>
         </w:rPr>
         <w:t xml:space="preserve"> - </w:t>
       </w:r>
@@ -2829,49 +2327,18 @@
       </w:pPr>
     </w:p>
     <w:p>
-      <w:pPr>
-        <w:rPr>
-          <w:rFonts w:ascii="Times New Roman" w:eastAsia="Times New Roman" w:hAnsi="Times New Roman" w:cs="Times New Roman"/>
-          <w:kern w:val="0"/>
-          <w:lang w:eastAsia="en-GB"/>
-          <w14:ligatures w14:val="none"/>
-        </w:rPr>
-      </w:pPr>
-      <w:r>
-        <w:rPr>
-          <w:rFonts w:ascii="Times New Roman" w:eastAsia="Times New Roman" w:hAnsi="Symbol" w:cs="Times New Roman"/>
-          <w:kern w:val="0"/>
-          <w:lang w:eastAsia="en-GB"/>
-          <w14:ligatures w14:val="none"/>
+      <w:r>
+        <w:rPr>
+          <w:rFonts w:hAnsi="Symbol"/>
         </w:rPr>
         <w:t></w:t>
       </w:r>
       <w:r>
-        <w:rPr>
-          <w:rFonts w:ascii="Times New Roman" w:eastAsia="Times New Roman" w:hAnsi="Times New Roman" w:cs="Times New Roman"/>
-          <w:kern w:val="0"/>
-          <w:lang w:eastAsia="en-GB"/>
-          <w14:ligatures w14:val="none"/>
-        </w:rPr>
         <w:t xml:space="preserve">  Large datasets with many features and high cardinality categorical data.</w:t>
       </w:r>
     </w:p>
     <w:p>
-      <w:pPr>
-        <w:rPr>
-          <w:rFonts w:ascii="Times New Roman" w:eastAsia="Times New Roman" w:hAnsi="Times New Roman" w:cs="Times New Roman"/>
-          <w:kern w:val="0"/>
-          <w:lang w:eastAsia="en-GB"/>
-          <w14:ligatures w14:val="none"/>
-        </w:rPr>
-      </w:pPr>
-      <w:r>
-        <w:rPr>
-          <w:rFonts w:ascii="Times New Roman" w:eastAsia="Times New Roman" w:hAnsi="Times New Roman" w:cs="Times New Roman"/>
-          <w:kern w:val="0"/>
-          <w:lang w:eastAsia="en-GB"/>
-          <w14:ligatures w14:val="none"/>
-        </w:rPr>
+      <w:r>
         <w:t>27</w:t>
       </w:r>
     </w:p>
@@ -2898,24 +2365,18 @@
         <w:wordWrap w:val="0"/>
         <w:textAlignment w:val="baseline"/>
         <w:rPr>
-          <w:rFonts w:ascii="Roboto Mono" w:eastAsia="Times New Roman" w:hAnsi="Roboto Mono" w:cs="Courier New"/>
+          <w:rFonts w:ascii="Roboto Mono" w:hAnsi="Roboto Mono" w:cs="Courier New"/>
           <w:color w:val="3C4043"/>
-          <w:kern w:val="0"/>
           <w:sz w:val="21"/>
           <w:szCs w:val="21"/>
-          <w:lang w:eastAsia="en-GB"/>
-          <w14:ligatures w14:val="none"/>
-        </w:rPr>
-      </w:pPr>
-      <w:r>
-        <w:rPr>
-          <w:rFonts w:ascii="Roboto Mono" w:eastAsia="Times New Roman" w:hAnsi="Roboto Mono" w:cs="Courier New"/>
+        </w:rPr>
+      </w:pPr>
+      <w:r>
+        <w:rPr>
+          <w:rFonts w:ascii="Roboto Mono" w:hAnsi="Roboto Mono" w:cs="Courier New"/>
           <w:color w:val="3C4043"/>
-          <w:kern w:val="0"/>
           <w:sz w:val="21"/>
           <w:szCs w:val="21"/>
-          <w:lang w:eastAsia="en-GB"/>
-          <w14:ligatures w14:val="none"/>
         </w:rPr>
         <w:t>Occupation</w:t>
       </w:r>
@@ -2949,14 +2410,10 @@
         <w:spacing w:before="100" w:beforeAutospacing="1" w:after="100" w:afterAutospacing="1"/>
         <w:outlineLvl w:val="2"/>
         <w:rPr>
-          <w:rFonts w:ascii="Times New Roman" w:eastAsia="Times New Roman" w:hAnsi="Times New Roman" w:cs="Times New Roman"/>
           <w:b/>
           <w:bCs/>
-          <w:kern w:val="0"/>
           <w:sz w:val="27"/>
           <w:szCs w:val="27"/>
-          <w:lang w:eastAsia="en-GB"/>
-          <w14:ligatures w14:val="none"/>
         </w:rPr>
       </w:pPr>
     </w:p>
@@ -2969,7 +2426,6 @@
         <w:rPr>
           <w:rFonts w:ascii="Courier" w:hAnsi="Courier" w:cs="Courier"/>
           <w:color w:val="2E3133"/>
-          <w:kern w:val="0"/>
           <w:sz w:val="28"/>
           <w:szCs w:val="28"/>
           <w:lang w:val="en-GB"/>
@@ -2985,17 +2441,15 @@
         <w:rPr>
           <w:rFonts w:ascii="Courier" w:hAnsi="Courier" w:cs="Courier"/>
           <w:color w:val="2E3133"/>
-          <w:kern w:val="0"/>
-          <w:sz w:val="28"/>
-          <w:szCs w:val="28"/>
-          <w:lang w:val="en-GB"/>
-        </w:rPr>
-      </w:pPr>
-      <w:r>
-        <w:rPr>
-          <w:rFonts w:ascii="Courier" w:hAnsi="Courier" w:cs="Courier"/>
-          <w:color w:val="2E3133"/>
-          <w:kern w:val="0"/>
+          <w:sz w:val="28"/>
+          <w:szCs w:val="28"/>
+          <w:lang w:val="en-GB"/>
+        </w:rPr>
+      </w:pPr>
+      <w:r>
+        <w:rPr>
+          <w:rFonts w:ascii="Courier" w:hAnsi="Courier" w:cs="Courier"/>
+          <w:color w:val="2E3133"/>
           <w:sz w:val="28"/>
           <w:szCs w:val="28"/>
           <w:lang w:val="en-GB"/>
@@ -3007,7 +2461,6 @@
         <w:rPr>
           <w:rFonts w:ascii="Courier" w:hAnsi="Courier" w:cs="Courier"/>
           <w:color w:val="2E3133"/>
-          <w:kern w:val="0"/>
           <w:sz w:val="28"/>
           <w:szCs w:val="28"/>
           <w:lang w:val="en-GB"/>
@@ -3019,7 +2472,6 @@
         <w:rPr>
           <w:rFonts w:ascii="Courier" w:hAnsi="Courier" w:cs="Courier"/>
           <w:color w:val="2E3133"/>
-          <w:kern w:val="0"/>
           <w:sz w:val="28"/>
           <w:szCs w:val="28"/>
           <w:lang w:val="en-GB"/>
@@ -3031,7 +2483,6 @@
         <w:rPr>
           <w:rFonts w:ascii="Courier" w:hAnsi="Courier" w:cs="Courier"/>
           <w:color w:val="2E3133"/>
-          <w:kern w:val="0"/>
           <w:sz w:val="28"/>
           <w:szCs w:val="28"/>
           <w:lang w:val="en-GB"/>
@@ -3042,7 +2493,6 @@
         <w:rPr>
           <w:rFonts w:ascii="Courier" w:hAnsi="Courier" w:cs="Courier"/>
           <w:color w:val="2E3133"/>
-          <w:kern w:val="0"/>
           <w:sz w:val="28"/>
           <w:szCs w:val="28"/>
           <w:lang w:val="en-GB"/>
@@ -3059,17 +2509,15 @@
         <w:rPr>
           <w:rFonts w:ascii="Courier" w:hAnsi="Courier" w:cs="Courier"/>
           <w:color w:val="2E3133"/>
-          <w:kern w:val="0"/>
-          <w:sz w:val="28"/>
-          <w:szCs w:val="28"/>
-          <w:lang w:val="en-GB"/>
-        </w:rPr>
-      </w:pPr>
-      <w:r>
-        <w:rPr>
-          <w:rFonts w:ascii="Courier" w:hAnsi="Courier" w:cs="Courier"/>
-          <w:color w:val="2E3133"/>
-          <w:kern w:val="0"/>
+          <w:sz w:val="28"/>
+          <w:szCs w:val="28"/>
+          <w:lang w:val="en-GB"/>
+        </w:rPr>
+      </w:pPr>
+      <w:r>
+        <w:rPr>
+          <w:rFonts w:ascii="Courier" w:hAnsi="Courier" w:cs="Courier"/>
+          <w:color w:val="2E3133"/>
           <w:sz w:val="28"/>
           <w:szCs w:val="28"/>
           <w:lang w:val="en-GB"/>
@@ -3080,30 +2528,17 @@
         <w:rPr>
           <w:rFonts w:ascii="Courier" w:hAnsi="Courier" w:cs="Courier"/>
           <w:color w:val="2E3133"/>
-          <w:kern w:val="0"/>
-          <w:sz w:val="28"/>
-          <w:szCs w:val="28"/>
-          <w:lang w:val="en-GB"/>
-        </w:rPr>
-        <w:t xml:space="preserve"> </w:t>
-      </w:r>
-      <w:r>
-        <w:rPr>
-          <w:rFonts w:ascii="Courier" w:hAnsi="Courier" w:cs="Courier"/>
-          <w:color w:val="2E3133"/>
-          <w:kern w:val="0"/>
-          <w:sz w:val="28"/>
-          <w:szCs w:val="28"/>
-          <w:lang w:val="en-GB"/>
-        </w:rPr>
-        <w:t>(</w:t>
-      </w:r>
-      <w:proofErr w:type="spellStart"/>
-      <w:r>
-        <w:rPr>
-          <w:rFonts w:ascii="Courier" w:hAnsi="Courier" w:cs="Courier"/>
-          <w:color w:val="2E3133"/>
-          <w:kern w:val="0"/>
+          <w:sz w:val="28"/>
+          <w:szCs w:val="28"/>
+          <w:lang w:val="en-GB"/>
+        </w:rPr>
+        <w:t xml:space="preserve"> (</w:t>
+      </w:r>
+      <w:proofErr w:type="spellStart"/>
+      <w:r>
+        <w:rPr>
+          <w:rFonts w:ascii="Courier" w:hAnsi="Courier" w:cs="Courier"/>
+          <w:color w:val="2E3133"/>
           <w:sz w:val="28"/>
           <w:szCs w:val="28"/>
           <w:lang w:val="en-GB"/>
@@ -3115,7 +2550,6 @@
         <w:rPr>
           <w:rFonts w:ascii="Courier" w:hAnsi="Courier" w:cs="Courier"/>
           <w:color w:val="2E3133"/>
-          <w:kern w:val="0"/>
           <w:sz w:val="28"/>
           <w:szCs w:val="28"/>
           <w:lang w:val="en-GB"/>
@@ -3126,7 +2560,6 @@
         <w:rPr>
           <w:rFonts w:ascii="Courier" w:hAnsi="Courier" w:cs="Courier"/>
           <w:color w:val="2E3133"/>
-          <w:kern w:val="0"/>
           <w:sz w:val="28"/>
           <w:szCs w:val="28"/>
           <w:lang w:val="en-GB"/>
@@ -3143,17 +2576,15 @@
         <w:rPr>
           <w:rFonts w:ascii="Courier" w:hAnsi="Courier" w:cs="Courier"/>
           <w:color w:val="2E3133"/>
-          <w:kern w:val="0"/>
-          <w:sz w:val="28"/>
-          <w:szCs w:val="28"/>
-          <w:lang w:val="en-GB"/>
-        </w:rPr>
-      </w:pPr>
-      <w:r>
-        <w:rPr>
-          <w:rFonts w:ascii="Courier" w:hAnsi="Courier" w:cs="Courier"/>
-          <w:color w:val="2E3133"/>
-          <w:kern w:val="0"/>
+          <w:sz w:val="28"/>
+          <w:szCs w:val="28"/>
+          <w:lang w:val="en-GB"/>
+        </w:rPr>
+      </w:pPr>
+      <w:r>
+        <w:rPr>
+          <w:rFonts w:ascii="Courier" w:hAnsi="Courier" w:cs="Courier"/>
+          <w:color w:val="2E3133"/>
           <w:sz w:val="28"/>
           <w:szCs w:val="28"/>
           <w:lang w:val="en-GB"/>
@@ -3164,7 +2595,6 @@
         <w:rPr>
           <w:rFonts w:ascii="Courier" w:hAnsi="Courier" w:cs="Courier"/>
           <w:color w:val="2E3133"/>
-          <w:kern w:val="0"/>
           <w:sz w:val="28"/>
           <w:szCs w:val="28"/>
           <w:lang w:val="en-GB"/>
@@ -3181,18 +2611,16 @@
         <w:rPr>
           <w:rFonts w:ascii="Courier" w:hAnsi="Courier" w:cs="Courier"/>
           <w:color w:val="2E3133"/>
-          <w:kern w:val="0"/>
-          <w:sz w:val="28"/>
-          <w:szCs w:val="28"/>
-          <w:lang w:val="en-GB"/>
-        </w:rPr>
-      </w:pPr>
-      <w:proofErr w:type="spellStart"/>
-      <w:r>
-        <w:rPr>
-          <w:rFonts w:ascii="Courier" w:hAnsi="Courier" w:cs="Courier"/>
-          <w:color w:val="2E3133"/>
-          <w:kern w:val="0"/>
+          <w:sz w:val="28"/>
+          <w:szCs w:val="28"/>
+          <w:lang w:val="en-GB"/>
+        </w:rPr>
+      </w:pPr>
+      <w:proofErr w:type="spellStart"/>
+      <w:r>
+        <w:rPr>
+          <w:rFonts w:ascii="Courier" w:hAnsi="Courier" w:cs="Courier"/>
+          <w:color w:val="2E3133"/>
           <w:sz w:val="28"/>
           <w:szCs w:val="28"/>
           <w:lang w:val="en-GB"/>
@@ -3204,7 +2632,6 @@
         <w:rPr>
           <w:rFonts w:ascii="Courier" w:hAnsi="Courier" w:cs="Courier"/>
           <w:color w:val="2E3133"/>
-          <w:kern w:val="0"/>
           <w:sz w:val="28"/>
           <w:szCs w:val="28"/>
           <w:lang w:val="en-GB"/>
@@ -3221,17 +2648,15 @@
         <w:rPr>
           <w:rFonts w:ascii="Courier" w:hAnsi="Courier" w:cs="Courier"/>
           <w:color w:val="2E3133"/>
-          <w:kern w:val="0"/>
-          <w:sz w:val="28"/>
-          <w:szCs w:val="28"/>
-          <w:lang w:val="en-GB"/>
-        </w:rPr>
-      </w:pPr>
-      <w:r>
-        <w:rPr>
-          <w:rFonts w:ascii="Courier" w:hAnsi="Courier" w:cs="Courier"/>
-          <w:color w:val="2E3133"/>
-          <w:kern w:val="0"/>
+          <w:sz w:val="28"/>
+          <w:szCs w:val="28"/>
+          <w:lang w:val="en-GB"/>
+        </w:rPr>
+      </w:pPr>
+      <w:r>
+        <w:rPr>
+          <w:rFonts w:ascii="Courier" w:hAnsi="Courier" w:cs="Courier"/>
+          <w:color w:val="2E3133"/>
           <w:sz w:val="28"/>
           <w:szCs w:val="28"/>
           <w:lang w:val="en-GB"/>
@@ -3242,7 +2667,6 @@
         <w:rPr>
           <w:rFonts w:ascii="Courier" w:hAnsi="Courier" w:cs="Courier"/>
           <w:color w:val="2E3133"/>
-          <w:kern w:val="0"/>
           <w:sz w:val="28"/>
           <w:szCs w:val="28"/>
           <w:lang w:val="en-GB"/>
@@ -3253,7 +2677,6 @@
         <w:rPr>
           <w:rFonts w:ascii="Courier" w:hAnsi="Courier" w:cs="Courier"/>
           <w:color w:val="2E3133"/>
-          <w:kern w:val="0"/>
           <w:sz w:val="28"/>
           <w:szCs w:val="28"/>
           <w:highlight w:val="yellow"/>
@@ -3271,18 +2694,16 @@
         <w:rPr>
           <w:rFonts w:ascii="Courier" w:hAnsi="Courier" w:cs="Courier"/>
           <w:color w:val="2E3133"/>
-          <w:kern w:val="0"/>
-          <w:sz w:val="28"/>
-          <w:szCs w:val="28"/>
-          <w:lang w:val="en-GB"/>
-        </w:rPr>
-      </w:pPr>
-      <w:proofErr w:type="spellStart"/>
-      <w:r>
-        <w:rPr>
-          <w:rFonts w:ascii="Courier" w:hAnsi="Courier" w:cs="Courier"/>
-          <w:color w:val="2E3133"/>
-          <w:kern w:val="0"/>
+          <w:sz w:val="28"/>
+          <w:szCs w:val="28"/>
+          <w:lang w:val="en-GB"/>
+        </w:rPr>
+      </w:pPr>
+      <w:proofErr w:type="spellStart"/>
+      <w:r>
+        <w:rPr>
+          <w:rFonts w:ascii="Courier" w:hAnsi="Courier" w:cs="Courier"/>
+          <w:color w:val="2E3133"/>
           <w:sz w:val="28"/>
           <w:szCs w:val="28"/>
           <w:lang w:val="en-GB"/>
@@ -3294,7 +2715,6 @@
         <w:rPr>
           <w:rFonts w:ascii="Courier" w:hAnsi="Courier" w:cs="Courier"/>
           <w:color w:val="2E3133"/>
-          <w:kern w:val="0"/>
           <w:sz w:val="28"/>
           <w:szCs w:val="28"/>
           <w:lang w:val="en-GB"/>
@@ -3305,7 +2725,6 @@
         <w:rPr>
           <w:rFonts w:ascii="Courier" w:hAnsi="Courier" w:cs="Courier"/>
           <w:color w:val="2E3133"/>
-          <w:kern w:val="0"/>
           <w:sz w:val="28"/>
           <w:szCs w:val="28"/>
           <w:highlight w:val="yellow"/>
@@ -3323,17 +2742,15 @@
         <w:rPr>
           <w:rFonts w:ascii="Courier" w:hAnsi="Courier" w:cs="Courier"/>
           <w:color w:val="2E3133"/>
-          <w:kern w:val="0"/>
-          <w:sz w:val="28"/>
-          <w:szCs w:val="28"/>
-          <w:lang w:val="en-GB"/>
-        </w:rPr>
-      </w:pPr>
-      <w:r>
-        <w:rPr>
-          <w:rFonts w:ascii="Courier" w:hAnsi="Courier" w:cs="Courier"/>
-          <w:color w:val="2E3133"/>
-          <w:kern w:val="0"/>
+          <w:sz w:val="28"/>
+          <w:szCs w:val="28"/>
+          <w:lang w:val="en-GB"/>
+        </w:rPr>
+      </w:pPr>
+      <w:r>
+        <w:rPr>
+          <w:rFonts w:ascii="Courier" w:hAnsi="Courier" w:cs="Courier"/>
+          <w:color w:val="2E3133"/>
           <w:sz w:val="28"/>
           <w:szCs w:val="28"/>
           <w:lang w:val="en-GB"/>
@@ -3344,7 +2761,6 @@
         <w:rPr>
           <w:rFonts w:ascii="Courier" w:hAnsi="Courier" w:cs="Courier"/>
           <w:color w:val="2E3133"/>
-          <w:kern w:val="0"/>
           <w:sz w:val="28"/>
           <w:szCs w:val="28"/>
           <w:lang w:val="en-GB"/>
@@ -3355,7 +2771,6 @@
         <w:rPr>
           <w:rFonts w:ascii="Courier" w:hAnsi="Courier" w:cs="Courier"/>
           <w:color w:val="2E3133"/>
-          <w:kern w:val="0"/>
           <w:sz w:val="28"/>
           <w:szCs w:val="28"/>
           <w:highlight w:val="yellow"/>
@@ -3373,40 +2788,26 @@
         <w:rPr>
           <w:rFonts w:ascii="Courier" w:hAnsi="Courier" w:cs="Courier"/>
           <w:color w:val="2E3133"/>
-          <w:kern w:val="0"/>
-          <w:sz w:val="28"/>
-          <w:szCs w:val="28"/>
-          <w:lang w:val="en-GB"/>
-        </w:rPr>
-      </w:pPr>
-      <w:r>
-        <w:rPr>
-          <w:rFonts w:ascii="Courier" w:hAnsi="Courier" w:cs="Courier"/>
-          <w:color w:val="2E3133"/>
-          <w:kern w:val="0"/>
-          <w:sz w:val="28"/>
-          <w:szCs w:val="28"/>
-          <w:lang w:val="en-GB"/>
-        </w:rPr>
-        <w:t>Groceries</w:t>
-      </w:r>
-      <w:r>
-        <w:rPr>
-          <w:rFonts w:ascii="Courier" w:hAnsi="Courier" w:cs="Courier"/>
-          <w:color w:val="2E3133"/>
-          <w:kern w:val="0"/>
-          <w:sz w:val="28"/>
-          <w:szCs w:val="28"/>
-          <w:lang w:val="en-GB"/>
-        </w:rPr>
-        <w:t xml:space="preserve"> (</w:t>
-      </w:r>
-      <w:proofErr w:type="spellStart"/>
-      <w:r>
-        <w:rPr>
-          <w:rFonts w:ascii="Courier" w:hAnsi="Courier" w:cs="Courier"/>
-          <w:color w:val="2E3133"/>
-          <w:kern w:val="0"/>
+          <w:sz w:val="28"/>
+          <w:szCs w:val="28"/>
+          <w:lang w:val="en-GB"/>
+        </w:rPr>
+      </w:pPr>
+      <w:r>
+        <w:rPr>
+          <w:rFonts w:ascii="Courier" w:hAnsi="Courier" w:cs="Courier"/>
+          <w:color w:val="2E3133"/>
+          <w:sz w:val="28"/>
+          <w:szCs w:val="28"/>
+          <w:lang w:val="en-GB"/>
+        </w:rPr>
+        <w:t>Groceries (</w:t>
+      </w:r>
+      <w:proofErr w:type="spellStart"/>
+      <w:r>
+        <w:rPr>
+          <w:rFonts w:ascii="Courier" w:hAnsi="Courier" w:cs="Courier"/>
+          <w:color w:val="2E3133"/>
           <w:sz w:val="28"/>
           <w:szCs w:val="28"/>
           <w:lang w:val="en-GB"/>
@@ -3418,7 +2819,6 @@
         <w:rPr>
           <w:rFonts w:ascii="Courier" w:hAnsi="Courier" w:cs="Courier"/>
           <w:color w:val="2E3133"/>
-          <w:kern w:val="0"/>
           <w:sz w:val="28"/>
           <w:szCs w:val="28"/>
           <w:lang w:val="en-GB"/>
@@ -3435,17 +2835,15 @@
         <w:rPr>
           <w:rFonts w:ascii="Courier" w:hAnsi="Courier" w:cs="Courier"/>
           <w:color w:val="2E3133"/>
-          <w:kern w:val="0"/>
-          <w:sz w:val="28"/>
-          <w:szCs w:val="28"/>
-          <w:lang w:val="en-GB"/>
-        </w:rPr>
-      </w:pPr>
-      <w:r>
-        <w:rPr>
-          <w:rFonts w:ascii="Courier" w:hAnsi="Courier" w:cs="Courier"/>
-          <w:color w:val="2E3133"/>
-          <w:kern w:val="0"/>
+          <w:sz w:val="28"/>
+          <w:szCs w:val="28"/>
+          <w:lang w:val="en-GB"/>
+        </w:rPr>
+      </w:pPr>
+      <w:r>
+        <w:rPr>
+          <w:rFonts w:ascii="Courier" w:hAnsi="Courier" w:cs="Courier"/>
+          <w:color w:val="2E3133"/>
           <w:sz w:val="28"/>
           <w:szCs w:val="28"/>
           <w:lang w:val="en-GB"/>
@@ -3457,7 +2855,6 @@
         <w:rPr>
           <w:rFonts w:ascii="Courier" w:hAnsi="Courier" w:cs="Courier"/>
           <w:color w:val="2E3133"/>
-          <w:kern w:val="0"/>
           <w:sz w:val="28"/>
           <w:szCs w:val="28"/>
           <w:lang w:val="en-GB"/>
@@ -3469,7 +2866,6 @@
         <w:rPr>
           <w:rFonts w:ascii="Courier" w:hAnsi="Courier" w:cs="Courier"/>
           <w:color w:val="2E3133"/>
-          <w:kern w:val="0"/>
           <w:sz w:val="28"/>
           <w:szCs w:val="28"/>
           <w:lang w:val="en-GB"/>
@@ -3486,18 +2882,16 @@
         <w:rPr>
           <w:rFonts w:ascii="Courier" w:hAnsi="Courier" w:cs="Courier"/>
           <w:color w:val="2E3133"/>
-          <w:kern w:val="0"/>
-          <w:sz w:val="28"/>
-          <w:szCs w:val="28"/>
-          <w:lang w:val="en-GB"/>
-        </w:rPr>
-      </w:pPr>
-      <w:proofErr w:type="spellStart"/>
-      <w:r>
-        <w:rPr>
-          <w:rFonts w:ascii="Courier" w:hAnsi="Courier" w:cs="Courier"/>
-          <w:color w:val="2E3133"/>
-          <w:kern w:val="0"/>
+          <w:sz w:val="28"/>
+          <w:szCs w:val="28"/>
+          <w:lang w:val="en-GB"/>
+        </w:rPr>
+      </w:pPr>
+      <w:proofErr w:type="spellStart"/>
+      <w:r>
+        <w:rPr>
+          <w:rFonts w:ascii="Courier" w:hAnsi="Courier" w:cs="Courier"/>
+          <w:color w:val="2E3133"/>
           <w:sz w:val="28"/>
           <w:szCs w:val="28"/>
           <w:lang w:val="en-GB"/>
@@ -3509,7 +2903,6 @@
         <w:rPr>
           <w:rFonts w:ascii="Courier" w:hAnsi="Courier" w:cs="Courier"/>
           <w:color w:val="2E3133"/>
-          <w:kern w:val="0"/>
           <w:sz w:val="28"/>
           <w:szCs w:val="28"/>
           <w:lang w:val="en-GB"/>
@@ -3521,7 +2914,6 @@
         <w:rPr>
           <w:rFonts w:ascii="Courier" w:hAnsi="Courier" w:cs="Courier"/>
           <w:color w:val="2E3133"/>
-          <w:kern w:val="0"/>
           <w:sz w:val="28"/>
           <w:szCs w:val="28"/>
           <w:lang w:val="en-GB"/>
@@ -3533,7 +2925,6 @@
         <w:rPr>
           <w:rFonts w:ascii="Courier" w:hAnsi="Courier" w:cs="Courier"/>
           <w:color w:val="2E3133"/>
-          <w:kern w:val="0"/>
           <w:sz w:val="28"/>
           <w:szCs w:val="28"/>
           <w:lang w:val="en-GB"/>
@@ -3550,7 +2941,6 @@
         <w:rPr>
           <w:rFonts w:ascii="Courier" w:hAnsi="Courier" w:cs="Courier"/>
           <w:color w:val="2E3133"/>
-          <w:kern w:val="0"/>
           <w:sz w:val="28"/>
           <w:szCs w:val="28"/>
           <w:lang w:val="en-GB"/>
@@ -3561,7 +2951,6 @@
         <w:rPr>
           <w:rFonts w:ascii="Courier" w:hAnsi="Courier" w:cs="Courier"/>
           <w:color w:val="2E3133"/>
-          <w:kern w:val="0"/>
           <w:sz w:val="28"/>
           <w:szCs w:val="28"/>
           <w:lang w:val="en-GB"/>
@@ -3574,7 +2963,6 @@
         <w:rPr>
           <w:rFonts w:ascii="Courier" w:hAnsi="Courier" w:cs="Courier"/>
           <w:color w:val="2E3133"/>
-          <w:kern w:val="0"/>
           <w:sz w:val="28"/>
           <w:szCs w:val="28"/>
           <w:lang w:val="en-GB"/>
@@ -3586,7 +2974,6 @@
         <w:rPr>
           <w:rFonts w:ascii="Courier" w:hAnsi="Courier" w:cs="Courier"/>
           <w:color w:val="2E3133"/>
-          <w:kern w:val="0"/>
           <w:sz w:val="28"/>
           <w:szCs w:val="28"/>
           <w:lang w:val="en-GB"/>
@@ -3603,7 +2990,6 @@
         <w:rPr>
           <w:rFonts w:ascii="Courier" w:hAnsi="Courier" w:cs="Courier"/>
           <w:color w:val="2E3133"/>
-          <w:kern w:val="0"/>
           <w:sz w:val="28"/>
           <w:szCs w:val="28"/>
           <w:lang w:val="en-GB"/>
@@ -3614,7 +3000,6 @@
         <w:rPr>
           <w:rFonts w:ascii="Courier" w:hAnsi="Courier" w:cs="Courier"/>
           <w:color w:val="2E3133"/>
-          <w:kern w:val="0"/>
           <w:sz w:val="28"/>
           <w:szCs w:val="28"/>
           <w:lang w:val="en-GB"/>
@@ -3627,7 +3012,6 @@
         <w:rPr>
           <w:rFonts w:ascii="Courier" w:hAnsi="Courier" w:cs="Courier"/>
           <w:color w:val="2E3133"/>
-          <w:kern w:val="0"/>
           <w:sz w:val="28"/>
           <w:szCs w:val="28"/>
           <w:lang w:val="en-GB"/>
@@ -3639,7 +3023,6 @@
         <w:rPr>
           <w:rFonts w:ascii="Courier" w:hAnsi="Courier" w:cs="Courier"/>
           <w:color w:val="2E3133"/>
-          <w:kern w:val="0"/>
           <w:sz w:val="28"/>
           <w:szCs w:val="28"/>
           <w:lang w:val="en-GB"/>
@@ -3656,7 +3039,6 @@
         <w:rPr>
           <w:rFonts w:ascii="Courier" w:hAnsi="Courier" w:cs="Courier"/>
           <w:color w:val="2E3133"/>
-          <w:kern w:val="0"/>
           <w:sz w:val="28"/>
           <w:szCs w:val="28"/>
           <w:lang w:val="en-GB"/>
@@ -3667,7 +3049,6 @@
         <w:rPr>
           <w:rFonts w:ascii="Courier" w:hAnsi="Courier" w:cs="Courier"/>
           <w:color w:val="2E3133"/>
-          <w:kern w:val="0"/>
           <w:sz w:val="28"/>
           <w:szCs w:val="28"/>
           <w:lang w:val="en-GB"/>
@@ -3680,7 +3061,6 @@
         <w:rPr>
           <w:rFonts w:ascii="Courier" w:hAnsi="Courier" w:cs="Courier"/>
           <w:color w:val="2E3133"/>
-          <w:kern w:val="0"/>
           <w:sz w:val="28"/>
           <w:szCs w:val="28"/>
           <w:lang w:val="en-GB"/>
@@ -3692,7 +3072,6 @@
         <w:rPr>
           <w:rFonts w:ascii="Courier" w:hAnsi="Courier" w:cs="Courier"/>
           <w:color w:val="2E3133"/>
-          <w:kern w:val="0"/>
           <w:sz w:val="28"/>
           <w:szCs w:val="28"/>
           <w:lang w:val="en-GB"/>
@@ -3709,7 +3088,6 @@
         <w:rPr>
           <w:rFonts w:ascii="Courier" w:hAnsi="Courier" w:cs="Courier"/>
           <w:color w:val="2E3133"/>
-          <w:kern w:val="0"/>
           <w:sz w:val="28"/>
           <w:szCs w:val="28"/>
           <w:lang w:val="en-GB"/>
@@ -3720,7 +3098,6 @@
         <w:rPr>
           <w:rFonts w:ascii="Courier" w:hAnsi="Courier" w:cs="Courier"/>
           <w:color w:val="2E3133"/>
-          <w:kern w:val="0"/>
           <w:sz w:val="28"/>
           <w:szCs w:val="28"/>
           <w:lang w:val="en-GB"/>
@@ -3733,7 +3110,6 @@
         <w:rPr>
           <w:rFonts w:ascii="Courier" w:hAnsi="Courier" w:cs="Courier"/>
           <w:color w:val="2E3133"/>
-          <w:kern w:val="0"/>
           <w:sz w:val="28"/>
           <w:szCs w:val="28"/>
           <w:lang w:val="en-GB"/>
@@ -3745,7 +3121,6 @@
         <w:rPr>
           <w:rFonts w:ascii="Courier" w:hAnsi="Courier" w:cs="Courier"/>
           <w:color w:val="2E3133"/>
-          <w:kern w:val="0"/>
           <w:sz w:val="28"/>
           <w:szCs w:val="28"/>
           <w:lang w:val="en-GB"/>
@@ -3762,7 +3137,6 @@
         <w:rPr>
           <w:rFonts w:ascii="Courier" w:hAnsi="Courier" w:cs="Courier"/>
           <w:color w:val="2E3133"/>
-          <w:kern w:val="0"/>
           <w:sz w:val="28"/>
           <w:szCs w:val="28"/>
           <w:lang w:val="en-GB"/>
@@ -3773,7 +3147,6 @@
         <w:rPr>
           <w:rFonts w:ascii="Courier" w:hAnsi="Courier" w:cs="Courier"/>
           <w:color w:val="2E3133"/>
-          <w:kern w:val="0"/>
           <w:sz w:val="28"/>
           <w:szCs w:val="28"/>
           <w:lang w:val="en-GB"/>
@@ -3786,7 +3159,6 @@
         <w:rPr>
           <w:rFonts w:ascii="Courier" w:hAnsi="Courier" w:cs="Courier"/>
           <w:color w:val="2E3133"/>
-          <w:kern w:val="0"/>
           <w:sz w:val="28"/>
           <w:szCs w:val="28"/>
           <w:lang w:val="en-GB"/>
@@ -3798,7 +3170,6 @@
         <w:rPr>
           <w:rFonts w:ascii="Courier" w:hAnsi="Courier" w:cs="Courier"/>
           <w:color w:val="2E3133"/>
-          <w:kern w:val="0"/>
           <w:sz w:val="28"/>
           <w:szCs w:val="28"/>
           <w:lang w:val="en-GB"/>
@@ -3815,18 +3186,16 @@
         <w:rPr>
           <w:rFonts w:ascii="Courier" w:hAnsi="Courier" w:cs="Courier"/>
           <w:color w:val="2E3133"/>
-          <w:kern w:val="0"/>
-          <w:sz w:val="28"/>
-          <w:szCs w:val="28"/>
-          <w:lang w:val="en-GB"/>
-        </w:rPr>
-      </w:pPr>
-      <w:proofErr w:type="spellStart"/>
-      <w:r>
-        <w:rPr>
-          <w:rFonts w:ascii="Courier" w:hAnsi="Courier" w:cs="Courier"/>
-          <w:color w:val="2E3133"/>
-          <w:kern w:val="0"/>
+          <w:sz w:val="28"/>
+          <w:szCs w:val="28"/>
+          <w:lang w:val="en-GB"/>
+        </w:rPr>
+      </w:pPr>
+      <w:proofErr w:type="spellStart"/>
+      <w:r>
+        <w:rPr>
+          <w:rFonts w:ascii="Courier" w:hAnsi="Courier" w:cs="Courier"/>
+          <w:color w:val="2E3133"/>
           <w:sz w:val="28"/>
           <w:szCs w:val="28"/>
           <w:lang w:val="en-GB"/>
@@ -3844,18 +3213,16 @@
         <w:rPr>
           <w:rFonts w:ascii="Courier" w:hAnsi="Courier" w:cs="Courier"/>
           <w:color w:val="2E3133"/>
-          <w:kern w:val="0"/>
-          <w:sz w:val="28"/>
-          <w:szCs w:val="28"/>
-          <w:lang w:val="en-GB"/>
-        </w:rPr>
-      </w:pPr>
-      <w:proofErr w:type="spellStart"/>
-      <w:r>
-        <w:rPr>
-          <w:rFonts w:ascii="Courier" w:hAnsi="Courier" w:cs="Courier"/>
-          <w:color w:val="2E3133"/>
-          <w:kern w:val="0"/>
+          <w:sz w:val="28"/>
+          <w:szCs w:val="28"/>
+          <w:lang w:val="en-GB"/>
+        </w:rPr>
+      </w:pPr>
+      <w:proofErr w:type="spellStart"/>
+      <w:r>
+        <w:rPr>
+          <w:rFonts w:ascii="Courier" w:hAnsi="Courier" w:cs="Courier"/>
+          <w:color w:val="2E3133"/>
           <w:sz w:val="28"/>
           <w:szCs w:val="28"/>
           <w:lang w:val="en-GB"/>
@@ -3867,7 +3234,6 @@
         <w:rPr>
           <w:rFonts w:ascii="Courier" w:hAnsi="Courier" w:cs="Courier"/>
           <w:color w:val="2E3133"/>
-          <w:kern w:val="0"/>
           <w:sz w:val="28"/>
           <w:szCs w:val="28"/>
           <w:lang w:val="en-GB"/>
@@ -3879,7 +3245,6 @@
         <w:rPr>
           <w:rFonts w:ascii="Courier" w:hAnsi="Courier" w:cs="Courier"/>
           <w:color w:val="2E3133"/>
-          <w:kern w:val="0"/>
           <w:sz w:val="28"/>
           <w:szCs w:val="28"/>
           <w:lang w:val="en-GB"/>
@@ -3891,7 +3256,6 @@
         <w:rPr>
           <w:rFonts w:ascii="Courier" w:hAnsi="Courier" w:cs="Courier"/>
           <w:color w:val="2E3133"/>
-          <w:kern w:val="0"/>
           <w:sz w:val="28"/>
           <w:szCs w:val="28"/>
           <w:lang w:val="en-GB"/>
@@ -3908,18 +3272,16 @@
         <w:rPr>
           <w:rFonts w:ascii="Courier" w:hAnsi="Courier" w:cs="Courier"/>
           <w:color w:val="2E3133"/>
-          <w:kern w:val="0"/>
-          <w:sz w:val="28"/>
-          <w:szCs w:val="28"/>
-          <w:lang w:val="en-GB"/>
-        </w:rPr>
-      </w:pPr>
-      <w:proofErr w:type="spellStart"/>
-      <w:r>
-        <w:rPr>
-          <w:rFonts w:ascii="Courier" w:hAnsi="Courier" w:cs="Courier"/>
-          <w:color w:val="2E3133"/>
-          <w:kern w:val="0"/>
+          <w:sz w:val="28"/>
+          <w:szCs w:val="28"/>
+          <w:lang w:val="en-GB"/>
+        </w:rPr>
+      </w:pPr>
+      <w:proofErr w:type="spellStart"/>
+      <w:r>
+        <w:rPr>
+          <w:rFonts w:ascii="Courier" w:hAnsi="Courier" w:cs="Courier"/>
+          <w:color w:val="2E3133"/>
           <w:sz w:val="28"/>
           <w:szCs w:val="28"/>
           <w:lang w:val="en-GB"/>
@@ -3931,7 +3293,6 @@
         <w:rPr>
           <w:rFonts w:ascii="Courier" w:hAnsi="Courier" w:cs="Courier"/>
           <w:color w:val="2E3133"/>
-          <w:kern w:val="0"/>
           <w:sz w:val="28"/>
           <w:szCs w:val="28"/>
           <w:lang w:val="en-GB"/>
@@ -3943,7 +3304,6 @@
         <w:rPr>
           <w:rFonts w:ascii="Courier" w:hAnsi="Courier" w:cs="Courier"/>
           <w:color w:val="2E3133"/>
-          <w:kern w:val="0"/>
           <w:sz w:val="28"/>
           <w:szCs w:val="28"/>
           <w:lang w:val="en-GB"/>
@@ -3955,7 +3315,6 @@
         <w:rPr>
           <w:rFonts w:ascii="Courier" w:hAnsi="Courier" w:cs="Courier"/>
           <w:color w:val="2E3133"/>
-          <w:kern w:val="0"/>
           <w:sz w:val="28"/>
           <w:szCs w:val="28"/>
           <w:lang w:val="en-GB"/>
@@ -3972,18 +3331,16 @@
         <w:rPr>
           <w:rFonts w:ascii="Courier" w:hAnsi="Courier" w:cs="Courier"/>
           <w:color w:val="2E3133"/>
-          <w:kern w:val="0"/>
-          <w:sz w:val="28"/>
-          <w:szCs w:val="28"/>
-          <w:lang w:val="en-GB"/>
-        </w:rPr>
-      </w:pPr>
-      <w:proofErr w:type="spellStart"/>
-      <w:r>
-        <w:rPr>
-          <w:rFonts w:ascii="Courier" w:hAnsi="Courier" w:cs="Courier"/>
-          <w:color w:val="2E3133"/>
-          <w:kern w:val="0"/>
+          <w:sz w:val="28"/>
+          <w:szCs w:val="28"/>
+          <w:lang w:val="en-GB"/>
+        </w:rPr>
+      </w:pPr>
+      <w:proofErr w:type="spellStart"/>
+      <w:r>
+        <w:rPr>
+          <w:rFonts w:ascii="Courier" w:hAnsi="Courier" w:cs="Courier"/>
+          <w:color w:val="2E3133"/>
           <w:sz w:val="28"/>
           <w:szCs w:val="28"/>
           <w:lang w:val="en-GB"/>
@@ -3995,7 +3352,6 @@
         <w:rPr>
           <w:rFonts w:ascii="Courier" w:hAnsi="Courier" w:cs="Courier"/>
           <w:color w:val="2E3133"/>
-          <w:kern w:val="0"/>
           <w:sz w:val="28"/>
           <w:szCs w:val="28"/>
           <w:lang w:val="en-GB"/>
@@ -4012,18 +3368,16 @@
         <w:rPr>
           <w:rFonts w:ascii="Courier" w:hAnsi="Courier" w:cs="Courier"/>
           <w:color w:val="2E3133"/>
-          <w:kern w:val="0"/>
-          <w:sz w:val="28"/>
-          <w:szCs w:val="28"/>
-          <w:lang w:val="en-GB"/>
-        </w:rPr>
-      </w:pPr>
-      <w:proofErr w:type="spellStart"/>
-      <w:r>
-        <w:rPr>
-          <w:rFonts w:ascii="Courier" w:hAnsi="Courier" w:cs="Courier"/>
-          <w:color w:val="2E3133"/>
-          <w:kern w:val="0"/>
+          <w:sz w:val="28"/>
+          <w:szCs w:val="28"/>
+          <w:lang w:val="en-GB"/>
+        </w:rPr>
+      </w:pPr>
+      <w:proofErr w:type="spellStart"/>
+      <w:r>
+        <w:rPr>
+          <w:rFonts w:ascii="Courier" w:hAnsi="Courier" w:cs="Courier"/>
+          <w:color w:val="2E3133"/>
           <w:sz w:val="28"/>
           <w:szCs w:val="28"/>
           <w:lang w:val="en-GB"/>
@@ -4035,7 +3389,6 @@
         <w:rPr>
           <w:rFonts w:ascii="Courier" w:hAnsi="Courier" w:cs="Courier"/>
           <w:color w:val="2E3133"/>
-          <w:kern w:val="0"/>
           <w:sz w:val="28"/>
           <w:szCs w:val="28"/>
           <w:lang w:val="en-GB"/>
@@ -4052,18 +3405,16 @@
         <w:rPr>
           <w:rFonts w:ascii="Courier" w:hAnsi="Courier" w:cs="Courier"/>
           <w:color w:val="2E3133"/>
-          <w:kern w:val="0"/>
-          <w:sz w:val="28"/>
-          <w:szCs w:val="28"/>
-          <w:lang w:val="en-GB"/>
-        </w:rPr>
-      </w:pPr>
-      <w:proofErr w:type="spellStart"/>
-      <w:r>
-        <w:rPr>
-          <w:rFonts w:ascii="Courier" w:hAnsi="Courier" w:cs="Courier"/>
-          <w:color w:val="2E3133"/>
-          <w:kern w:val="0"/>
+          <w:sz w:val="28"/>
+          <w:szCs w:val="28"/>
+          <w:lang w:val="en-GB"/>
+        </w:rPr>
+      </w:pPr>
+      <w:proofErr w:type="spellStart"/>
+      <w:r>
+        <w:rPr>
+          <w:rFonts w:ascii="Courier" w:hAnsi="Courier" w:cs="Courier"/>
+          <w:color w:val="2E3133"/>
           <w:sz w:val="28"/>
           <w:szCs w:val="28"/>
           <w:lang w:val="en-GB"/>
@@ -4074,7 +3425,6 @@
         <w:rPr>
           <w:rFonts w:ascii="Courier" w:hAnsi="Courier" w:cs="Courier"/>
           <w:color w:val="2E3133"/>
-          <w:kern w:val="0"/>
           <w:sz w:val="28"/>
           <w:szCs w:val="28"/>
           <w:lang w:val="en-GB"/>
@@ -4086,7 +3436,6 @@
         <w:rPr>
           <w:rFonts w:ascii="Courier" w:hAnsi="Courier" w:cs="Courier"/>
           <w:color w:val="2E3133"/>
-          <w:kern w:val="0"/>
           <w:sz w:val="28"/>
           <w:szCs w:val="28"/>
           <w:lang w:val="en-GB"/>
@@ -4103,18 +3452,16 @@
         <w:rPr>
           <w:rFonts w:ascii="Courier" w:hAnsi="Courier" w:cs="Courier"/>
           <w:color w:val="2E3133"/>
-          <w:kern w:val="0"/>
-          <w:sz w:val="28"/>
-          <w:szCs w:val="28"/>
-          <w:lang w:val="en-GB"/>
-        </w:rPr>
-      </w:pPr>
-      <w:proofErr w:type="spellStart"/>
-      <w:r>
-        <w:rPr>
-          <w:rFonts w:ascii="Courier" w:hAnsi="Courier" w:cs="Courier"/>
-          <w:color w:val="2E3133"/>
-          <w:kern w:val="0"/>
+          <w:sz w:val="28"/>
+          <w:szCs w:val="28"/>
+          <w:lang w:val="en-GB"/>
+        </w:rPr>
+      </w:pPr>
+      <w:proofErr w:type="spellStart"/>
+      <w:r>
+        <w:rPr>
+          <w:rFonts w:ascii="Courier" w:hAnsi="Courier" w:cs="Courier"/>
+          <w:color w:val="2E3133"/>
           <w:sz w:val="28"/>
           <w:szCs w:val="28"/>
           <w:lang w:val="en-GB"/>
@@ -4126,7 +3473,6 @@
         <w:rPr>
           <w:rFonts w:ascii="Courier" w:hAnsi="Courier" w:cs="Courier"/>
           <w:color w:val="2E3133"/>
-          <w:kern w:val="0"/>
           <w:sz w:val="28"/>
           <w:szCs w:val="28"/>
           <w:lang w:val="en-GB"/>
@@ -4143,18 +3489,16 @@
         <w:rPr>
           <w:rFonts w:ascii="Courier" w:hAnsi="Courier" w:cs="Courier"/>
           <w:color w:val="2E3133"/>
-          <w:kern w:val="0"/>
-          <w:sz w:val="28"/>
-          <w:szCs w:val="28"/>
-          <w:lang w:val="en-GB"/>
-        </w:rPr>
-      </w:pPr>
-      <w:proofErr w:type="spellStart"/>
-      <w:r>
-        <w:rPr>
-          <w:rFonts w:ascii="Courier" w:hAnsi="Courier" w:cs="Courier"/>
-          <w:color w:val="2E3133"/>
-          <w:kern w:val="0"/>
+          <w:sz w:val="28"/>
+          <w:szCs w:val="28"/>
+          <w:lang w:val="en-GB"/>
+        </w:rPr>
+      </w:pPr>
+      <w:proofErr w:type="spellStart"/>
+      <w:r>
+        <w:rPr>
+          <w:rFonts w:ascii="Courier" w:hAnsi="Courier" w:cs="Courier"/>
+          <w:color w:val="2E3133"/>
           <w:sz w:val="28"/>
           <w:szCs w:val="28"/>
           <w:lang w:val="en-GB"/>
@@ -4166,7 +3510,6 @@
         <w:rPr>
           <w:rFonts w:ascii="Courier" w:hAnsi="Courier" w:cs="Courier"/>
           <w:color w:val="2E3133"/>
-          <w:kern w:val="0"/>
           <w:sz w:val="28"/>
           <w:szCs w:val="28"/>
           <w:lang w:val="en-GB"/>
@@ -4183,18 +3526,16 @@
         <w:rPr>
           <w:rFonts w:ascii="Courier" w:hAnsi="Courier" w:cs="Courier"/>
           <w:color w:val="2E3133"/>
-          <w:kern w:val="0"/>
-          <w:sz w:val="28"/>
-          <w:szCs w:val="28"/>
-          <w:lang w:val="en-GB"/>
-        </w:rPr>
-      </w:pPr>
-      <w:proofErr w:type="spellStart"/>
-      <w:r>
-        <w:rPr>
-          <w:rFonts w:ascii="Courier" w:hAnsi="Courier" w:cs="Courier"/>
-          <w:color w:val="2E3133"/>
-          <w:kern w:val="0"/>
+          <w:sz w:val="28"/>
+          <w:szCs w:val="28"/>
+          <w:lang w:val="en-GB"/>
+        </w:rPr>
+      </w:pPr>
+      <w:proofErr w:type="spellStart"/>
+      <w:r>
+        <w:rPr>
+          <w:rFonts w:ascii="Courier" w:hAnsi="Courier" w:cs="Courier"/>
+          <w:color w:val="2E3133"/>
           <w:sz w:val="28"/>
           <w:szCs w:val="28"/>
           <w:lang w:val="en-GB"/>
@@ -4206,7 +3547,6 @@
         <w:rPr>
           <w:rFonts w:ascii="Courier" w:hAnsi="Courier" w:cs="Courier"/>
           <w:color w:val="2E3133"/>
-          <w:kern w:val="0"/>
           <w:sz w:val="28"/>
           <w:szCs w:val="28"/>
           <w:lang w:val="en-GB"/>
@@ -4223,18 +3563,16 @@
         <w:rPr>
           <w:rFonts w:ascii="Courier" w:hAnsi="Courier" w:cs="Courier"/>
           <w:color w:val="2E3133"/>
-          <w:kern w:val="0"/>
-          <w:sz w:val="28"/>
-          <w:szCs w:val="28"/>
-          <w:lang w:val="en-GB"/>
-        </w:rPr>
-      </w:pPr>
-      <w:proofErr w:type="spellStart"/>
-      <w:r>
-        <w:rPr>
-          <w:rFonts w:ascii="Courier" w:hAnsi="Courier" w:cs="Courier"/>
-          <w:color w:val="2E3133"/>
-          <w:kern w:val="0"/>
+          <w:sz w:val="28"/>
+          <w:szCs w:val="28"/>
+          <w:lang w:val="en-GB"/>
+        </w:rPr>
+      </w:pPr>
+      <w:proofErr w:type="spellStart"/>
+      <w:r>
+        <w:rPr>
+          <w:rFonts w:ascii="Courier" w:hAnsi="Courier" w:cs="Courier"/>
+          <w:color w:val="2E3133"/>
           <w:sz w:val="28"/>
           <w:szCs w:val="28"/>
           <w:lang w:val="en-GB"/>
@@ -4246,7 +3584,6 @@
         <w:rPr>
           <w:rFonts w:ascii="Courier" w:hAnsi="Courier" w:cs="Courier"/>
           <w:color w:val="2E3133"/>
-          <w:kern w:val="0"/>
           <w:sz w:val="28"/>
           <w:szCs w:val="28"/>
           <w:lang w:val="en-GB"/>
@@ -4263,18 +3600,16 @@
         <w:rPr>
           <w:rFonts w:ascii="Courier" w:hAnsi="Courier" w:cs="Courier"/>
           <w:color w:val="2E3133"/>
-          <w:kern w:val="0"/>
-          <w:sz w:val="28"/>
-          <w:szCs w:val="28"/>
-          <w:lang w:val="en-GB"/>
-        </w:rPr>
-      </w:pPr>
-      <w:proofErr w:type="spellStart"/>
-      <w:r>
-        <w:rPr>
-          <w:rFonts w:ascii="Courier" w:hAnsi="Courier" w:cs="Courier"/>
-          <w:color w:val="2E3133"/>
-          <w:kern w:val="0"/>
+          <w:sz w:val="28"/>
+          <w:szCs w:val="28"/>
+          <w:lang w:val="en-GB"/>
+        </w:rPr>
+      </w:pPr>
+      <w:proofErr w:type="spellStart"/>
+      <w:r>
+        <w:rPr>
+          <w:rFonts w:ascii="Courier" w:hAnsi="Courier" w:cs="Courier"/>
+          <w:color w:val="2E3133"/>
           <w:sz w:val="28"/>
           <w:szCs w:val="28"/>
           <w:lang w:val="en-GB"/>
@@ -4286,7 +3621,6 @@
         <w:rPr>
           <w:rFonts w:ascii="Courier" w:hAnsi="Courier" w:cs="Courier"/>
           <w:color w:val="2E3133"/>
-          <w:kern w:val="0"/>
           <w:sz w:val="28"/>
           <w:szCs w:val="28"/>
           <w:lang w:val="en-GB"/>
@@ -4303,17 +3637,15 @@
         <w:rPr>
           <w:rFonts w:ascii="Courier" w:hAnsi="Courier" w:cs="Courier"/>
           <w:color w:val="2E3133"/>
-          <w:kern w:val="0"/>
-          <w:sz w:val="28"/>
-          <w:szCs w:val="28"/>
-          <w:lang w:val="en-GB"/>
-        </w:rPr>
-      </w:pPr>
-      <w:r>
-        <w:rPr>
-          <w:rFonts w:ascii="Courier" w:hAnsi="Courier" w:cs="Courier"/>
-          <w:color w:val="2E3133"/>
-          <w:kern w:val="0"/>
+          <w:sz w:val="28"/>
+          <w:szCs w:val="28"/>
+          <w:lang w:val="en-GB"/>
+        </w:rPr>
+      </w:pPr>
+      <w:r>
+        <w:rPr>
+          <w:rFonts w:ascii="Courier" w:hAnsi="Courier" w:cs="Courier"/>
+          <w:color w:val="2E3133"/>
           <w:sz w:val="28"/>
           <w:szCs w:val="28"/>
           <w:lang w:val="en-GB"/>
@@ -4324,7 +3656,6 @@
         <w:rPr>
           <w:rFonts w:ascii="Courier" w:hAnsi="Courier" w:cs="Courier"/>
           <w:color w:val="2E3133"/>
-          <w:kern w:val="0"/>
           <w:sz w:val="28"/>
           <w:szCs w:val="28"/>
           <w:lang w:val="en-GB"/>
@@ -4336,7 +3667,6 @@
         <w:rPr>
           <w:rFonts w:ascii="Courier" w:hAnsi="Courier" w:cs="Courier"/>
           <w:color w:val="2E3133"/>
-          <w:kern w:val="0"/>
           <w:sz w:val="28"/>
           <w:szCs w:val="28"/>
           <w:lang w:val="en-GB"/>
@@ -4348,7 +3678,6 @@
         <w:rPr>
           <w:rFonts w:ascii="Courier" w:hAnsi="Courier" w:cs="Courier"/>
           <w:color w:val="2E3133"/>
-          <w:kern w:val="0"/>
           <w:sz w:val="28"/>
           <w:szCs w:val="28"/>
           <w:lang w:val="en-GB"/>
@@ -4364,16 +3693,7 @@
         </w:rPr>
       </w:pPr>
     </w:p>
-    <w:p>
-      <w:pPr>
-        <w:rPr>
-          <w:rFonts w:ascii="Times New Roman" w:eastAsia="Times New Roman" w:hAnsi="Times New Roman" w:cs="Times New Roman"/>
-          <w:kern w:val="0"/>
-          <w:lang w:eastAsia="en-GB"/>
-          <w14:ligatures w14:val="none"/>
-        </w:rPr>
-      </w:pPr>
-    </w:p>
+    <w:p/>
     <w:p>
       <w:pPr>
         <w:pStyle w:val="HTMLPreformatted"/>
@@ -4479,22 +3799,16 @@
         </w:tabs>
         <w:wordWrap w:val="0"/>
         <w:rPr>
-          <w:rFonts w:ascii="var(--jp-code-font-family)" w:eastAsia="Times New Roman" w:hAnsi="var(--jp-code-font-family)" w:cs="Courier New"/>
-          <w:kern w:val="0"/>
-          <w:sz w:val="20"/>
-          <w:szCs w:val="20"/>
-          <w:lang w:eastAsia="en-GB"/>
-          <w14:ligatures w14:val="none"/>
-        </w:rPr>
-      </w:pPr>
-      <w:r>
-        <w:rPr>
-          <w:rFonts w:ascii="var(--jp-code-font-family)" w:eastAsia="Times New Roman" w:hAnsi="var(--jp-code-font-family)" w:cs="Courier New"/>
-          <w:kern w:val="0"/>
-          <w:sz w:val="20"/>
-          <w:szCs w:val="20"/>
-          <w:lang w:eastAsia="en-GB"/>
-          <w14:ligatures w14:val="none"/>
+          <w:rFonts w:ascii="var(--jp-code-font-family)" w:hAnsi="var(--jp-code-font-family)" w:cs="Courier New"/>
+          <w:sz w:val="20"/>
+          <w:szCs w:val="20"/>
+        </w:rPr>
+      </w:pPr>
+      <w:r>
+        <w:rPr>
+          <w:rFonts w:ascii="var(--jp-code-font-family)" w:hAnsi="var(--jp-code-font-family)" w:cs="Courier New"/>
+          <w:sz w:val="20"/>
+          <w:szCs w:val="20"/>
         </w:rPr>
         <w:lastRenderedPageBreak/>
         <w:t xml:space="preserve">  %</w:t>
@@ -4502,36 +3816,27 @@
       <w:proofErr w:type="spellStart"/>
       <w:r>
         <w:rPr>
-          <w:rFonts w:ascii="var(--jp-code-font-family)" w:eastAsia="Times New Roman" w:hAnsi="var(--jp-code-font-family)" w:cs="Courier New"/>
-          <w:kern w:val="0"/>
-          <w:sz w:val="20"/>
-          <w:szCs w:val="20"/>
-          <w:lang w:eastAsia="en-GB"/>
-          <w14:ligatures w14:val="none"/>
+          <w:rFonts w:ascii="var(--jp-code-font-family)" w:hAnsi="var(--jp-code-font-family)" w:cs="Courier New"/>
+          <w:sz w:val="20"/>
+          <w:szCs w:val="20"/>
         </w:rPr>
         <w:t>reload_ext</w:t>
       </w:r>
       <w:proofErr w:type="spellEnd"/>
       <w:r>
         <w:rPr>
-          <w:rFonts w:ascii="var(--jp-code-font-family)" w:eastAsia="Times New Roman" w:hAnsi="var(--jp-code-font-family)" w:cs="Courier New"/>
-          <w:kern w:val="0"/>
-          <w:sz w:val="20"/>
-          <w:szCs w:val="20"/>
-          <w:lang w:eastAsia="en-GB"/>
-          <w14:ligatures w14:val="none"/>
+          <w:rFonts w:ascii="var(--jp-code-font-family)" w:hAnsi="var(--jp-code-font-family)" w:cs="Courier New"/>
+          <w:sz w:val="20"/>
+          <w:szCs w:val="20"/>
         </w:rPr>
         <w:t xml:space="preserve"> </w:t>
       </w:r>
       <w:proofErr w:type="spellStart"/>
       <w:r>
         <w:rPr>
-          <w:rFonts w:ascii="var(--jp-code-font-family)" w:eastAsia="Times New Roman" w:hAnsi="var(--jp-code-font-family)" w:cs="Courier New"/>
-          <w:kern w:val="0"/>
-          <w:sz w:val="20"/>
-          <w:szCs w:val="20"/>
-          <w:lang w:eastAsia="en-GB"/>
-          <w14:ligatures w14:val="none"/>
+          <w:rFonts w:ascii="var(--jp-code-font-family)" w:hAnsi="var(--jp-code-font-family)" w:cs="Courier New"/>
+          <w:sz w:val="20"/>
+          <w:szCs w:val="20"/>
         </w:rPr>
         <w:t>kedro.ipython</w:t>
       </w:r>
@@ -4559,12 +3864,9 @@
         </w:tabs>
         <w:wordWrap w:val="0"/>
         <w:rPr>
-          <w:rFonts w:ascii="var(--jp-code-font-family)" w:eastAsia="Times New Roman" w:hAnsi="var(--jp-code-font-family)" w:cs="Courier New"/>
-          <w:kern w:val="0"/>
-          <w:sz w:val="20"/>
-          <w:szCs w:val="20"/>
-          <w:lang w:eastAsia="en-GB"/>
-          <w14:ligatures w14:val="none"/>
+          <w:rFonts w:ascii="var(--jp-code-font-family)" w:hAnsi="var(--jp-code-font-family)" w:cs="Courier New"/>
+          <w:sz w:val="20"/>
+          <w:szCs w:val="20"/>
         </w:rPr>
       </w:pPr>
     </w:p>
@@ -4679,22 +3981,6 @@
           <w:szCs w:val="20"/>
         </w:rPr>
       </w:pPr>
-    </w:p>
-    <w:p>
-      <w:pPr>
-        <w:rPr>
-          <w:sz w:val="20"/>
-          <w:szCs w:val="20"/>
-        </w:rPr>
-      </w:pPr>
-    </w:p>
-    <w:p>
-      <w:pPr>
-        <w:rPr>
-          <w:sz w:val="20"/>
-          <w:szCs w:val="20"/>
-        </w:rPr>
-      </w:pPr>
       <w:proofErr w:type="spellStart"/>
       <w:r>
         <w:rPr>
@@ -4709,6 +3995,38 @@
           <w:sz w:val="20"/>
           <w:szCs w:val="20"/>
         </w:rPr>
+        <w:t xml:space="preserve"> viz run</w:t>
+      </w:r>
+    </w:p>
+    <w:p>
+      <w:pPr>
+        <w:rPr>
+          <w:sz w:val="20"/>
+          <w:szCs w:val="20"/>
+        </w:rPr>
+      </w:pPr>
+    </w:p>
+    <w:p>
+      <w:pPr>
+        <w:rPr>
+          <w:sz w:val="20"/>
+          <w:szCs w:val="20"/>
+        </w:rPr>
+      </w:pPr>
+      <w:proofErr w:type="spellStart"/>
+      <w:r>
+        <w:rPr>
+          <w:sz w:val="20"/>
+          <w:szCs w:val="20"/>
+        </w:rPr>
+        <w:t>kedro</w:t>
+      </w:r>
+      <w:proofErr w:type="spellEnd"/>
+      <w:r>
+        <w:rPr>
+          <w:sz w:val="20"/>
+          <w:szCs w:val="20"/>
+        </w:rPr>
         <w:t xml:space="preserve"> pipeline create </w:t>
       </w:r>
       <w:proofErr w:type="spellStart"/>
@@ -4731,10 +4049,236 @@
     <w:p>
       <w:pPr>
         <w:rPr>
-          <w:sz w:val="20"/>
-          <w:szCs w:val="20"/>
-        </w:rPr>
-      </w:pPr>
+          <w:rFonts w:ascii="Menlo" w:hAnsi="Menlo" w:cs="Menlo"/>
+          <w:color w:val="1F2328"/>
+          <w:sz w:val="18"/>
+          <w:szCs w:val="18"/>
+        </w:rPr>
+      </w:pPr>
+      <w:proofErr w:type="spellStart"/>
+      <w:r>
+        <w:rPr>
+          <w:rFonts w:ascii="Menlo" w:hAnsi="Menlo" w:cs="Menlo"/>
+          <w:color w:val="1F2328"/>
+          <w:sz w:val="18"/>
+          <w:szCs w:val="18"/>
+        </w:rPr>
+        <w:t>kedro</w:t>
+      </w:r>
+      <w:proofErr w:type="spellEnd"/>
+      <w:r>
+        <w:rPr>
+          <w:rFonts w:ascii="Menlo" w:hAnsi="Menlo" w:cs="Menlo"/>
+          <w:color w:val="1F2328"/>
+          <w:sz w:val="18"/>
+          <w:szCs w:val="18"/>
+        </w:rPr>
+        <w:t xml:space="preserve"> run --no-telemetry</w:t>
+      </w:r>
+    </w:p>
+    <w:p>
+      <w:pPr>
+        <w:rPr>
+          <w:sz w:val="20"/>
+          <w:szCs w:val="20"/>
+        </w:rPr>
+      </w:pPr>
+      <w:proofErr w:type="spellStart"/>
+      <w:r>
+        <w:rPr>
+          <w:sz w:val="20"/>
+          <w:szCs w:val="20"/>
+        </w:rPr>
+        <w:t>kedro</w:t>
+      </w:r>
+      <w:proofErr w:type="spellEnd"/>
+      <w:r>
+        <w:rPr>
+          <w:sz w:val="20"/>
+          <w:szCs w:val="20"/>
+        </w:rPr>
+        <w:t xml:space="preserve"> </w:t>
+      </w:r>
+      <w:proofErr w:type="spellStart"/>
+      <w:r>
+        <w:rPr>
+          <w:sz w:val="20"/>
+          <w:szCs w:val="20"/>
+        </w:rPr>
+        <w:t>catalog</w:t>
+      </w:r>
+      <w:proofErr w:type="spellEnd"/>
+      <w:r>
+        <w:rPr>
+          <w:sz w:val="20"/>
+          <w:szCs w:val="20"/>
+        </w:rPr>
+        <w:t xml:space="preserve"> </w:t>
+      </w:r>
+      <w:r>
+        <w:rPr>
+          <w:sz w:val="20"/>
+          <w:szCs w:val="20"/>
+        </w:rPr>
+        <w:t>rank</w:t>
+      </w:r>
+    </w:p>
+    <w:p>
+      <w:pPr>
+        <w:rPr>
+          <w:sz w:val="20"/>
+          <w:szCs w:val="20"/>
+        </w:rPr>
+      </w:pPr>
+      <w:proofErr w:type="spellStart"/>
+      <w:r>
+        <w:rPr>
+          <w:sz w:val="20"/>
+          <w:szCs w:val="20"/>
+        </w:rPr>
+        <w:t>kedro</w:t>
+      </w:r>
+      <w:proofErr w:type="spellEnd"/>
+      <w:r>
+        <w:rPr>
+          <w:sz w:val="20"/>
+          <w:szCs w:val="20"/>
+        </w:rPr>
+        <w:t xml:space="preserve"> </w:t>
+      </w:r>
+      <w:proofErr w:type="spellStart"/>
+      <w:r>
+        <w:rPr>
+          <w:sz w:val="20"/>
+          <w:szCs w:val="20"/>
+        </w:rPr>
+        <w:t>catalog</w:t>
+      </w:r>
+      <w:proofErr w:type="spellEnd"/>
+      <w:r>
+        <w:rPr>
+          <w:sz w:val="20"/>
+          <w:szCs w:val="20"/>
+        </w:rPr>
+        <w:t xml:space="preserve"> resolve</w:t>
+      </w:r>
+    </w:p>
+    <w:p>
+      <w:pPr>
+        <w:rPr>
+          <w:sz w:val="20"/>
+          <w:szCs w:val="20"/>
+        </w:rPr>
+      </w:pPr>
+    </w:p>
+    <w:p>
+      <w:pPr>
+        <w:rPr>
+          <w:sz w:val="20"/>
+          <w:szCs w:val="20"/>
+        </w:rPr>
+      </w:pPr>
+    </w:p>
+    <w:p>
+      <w:pPr>
+        <w:pStyle w:val="HTMLPreformatted"/>
+        <w:textAlignment w:val="baseline"/>
+        <w:rPr>
+          <w:rStyle w:val="HTMLCode"/>
+          <w:rFonts w:ascii="inherit" w:hAnsi="inherit"/>
+          <w:color w:val="0C0D0E"/>
+          <w:bdr w:val="none" w:sz="0" w:space="0" w:color="auto" w:frame="1"/>
+        </w:rPr>
+      </w:pPr>
+      <w:r>
+        <w:rPr>
+          <w:rStyle w:val="HTMLCode"/>
+          <w:rFonts w:ascii="inherit" w:hAnsi="inherit"/>
+          <w:color w:val="0C0D0E"/>
+          <w:bdr w:val="none" w:sz="0" w:space="0" w:color="auto" w:frame="1"/>
+        </w:rPr>
+        <w:t xml:space="preserve">apt-get install libgomp1 </w:t>
+      </w:r>
+    </w:p>
+    <w:p/>
+    <w:p>
+      <w:pPr>
+        <w:rPr>
+          <w:sz w:val="20"/>
+          <w:szCs w:val="20"/>
+        </w:rPr>
+      </w:pPr>
+      <w:r>
+        <w:rPr>
+          <w:sz w:val="20"/>
+          <w:szCs w:val="20"/>
+        </w:rPr>
+        <w:t xml:space="preserve">`brew install </w:t>
+      </w:r>
+      <w:proofErr w:type="spellStart"/>
+      <w:r>
+        <w:rPr>
+          <w:sz w:val="20"/>
+          <w:szCs w:val="20"/>
+        </w:rPr>
+        <w:t>libomp</w:t>
+      </w:r>
+      <w:proofErr w:type="spellEnd"/>
+      <w:r>
+        <w:rPr>
+          <w:sz w:val="20"/>
+          <w:szCs w:val="20"/>
+        </w:rPr>
+        <w:t>` t</w:t>
+      </w:r>
+    </w:p>
+    <w:p>
+      <w:pPr>
+        <w:rPr>
+          <w:sz w:val="20"/>
+          <w:szCs w:val="20"/>
+        </w:rPr>
+      </w:pPr>
+    </w:p>
+    <w:p>
+      <w:pPr>
+        <w:rPr>
+          <w:sz w:val="20"/>
+          <w:szCs w:val="20"/>
+        </w:rPr>
+      </w:pPr>
+      <w:proofErr w:type="spellStart"/>
+      <w:r>
+        <w:rPr>
+          <w:sz w:val="20"/>
+          <w:szCs w:val="20"/>
+        </w:rPr>
+        <w:t>kedro</w:t>
+      </w:r>
+      <w:proofErr w:type="spellEnd"/>
+      <w:r>
+        <w:rPr>
+          <w:sz w:val="20"/>
+          <w:szCs w:val="20"/>
+        </w:rPr>
+        <w:t xml:space="preserve">  viz --pipeline </w:t>
+      </w:r>
+      <w:proofErr w:type="spellStart"/>
+      <w:r>
+        <w:rPr>
+          <w:sz w:val="20"/>
+          <w:szCs w:val="20"/>
+        </w:rPr>
+        <w:t>dataprocessing</w:t>
+      </w:r>
+      <w:proofErr w:type="spellEnd"/>
+      <w:r>
+        <w:rPr>
+          <w:sz w:val="20"/>
+          <w:szCs w:val="20"/>
+        </w:rPr>
+        <w:t xml:space="preserve"> --port 4146</w:t>
+      </w:r>
     </w:p>
     <w:sectPr>
       <w:pgSz w:w="11906" w:h="16838"/>
@@ -6515,6 +6059,13 @@
   <w:style w:type="paragraph" w:default="1" w:styleId="Normal">
     <w:name w:val="Normal"/>
     <w:qFormat/>
+    <w:rsid w:val="002E00A9"/>
+    <w:rPr>
+      <w:rFonts w:ascii="Times New Roman" w:eastAsia="Times New Roman" w:hAnsi="Times New Roman" w:cs="Times New Roman"/>
+      <w:kern w:val="0"/>
+      <w:lang w:eastAsia="en-GB"/>
+      <w14:ligatures w14:val="none"/>
+    </w:rPr>
   </w:style>
   <w:style w:type="paragraph" w:styleId="Heading3">
     <w:name w:val="heading 3"/>
@@ -6528,14 +6079,10 @@
       <w:outlineLvl w:val="2"/>
     </w:pPr>
     <w:rPr>
-      <w:rFonts w:ascii="Times New Roman" w:eastAsia="Times New Roman" w:hAnsi="Times New Roman" w:cs="Times New Roman"/>
       <w:b/>
       <w:bCs/>
-      <w:kern w:val="0"/>
       <w:sz w:val="27"/>
       <w:szCs w:val="27"/>
-      <w:lang w:eastAsia="en-GB"/>
-      <w14:ligatures w14:val="none"/>
     </w:rPr>
   </w:style>
   <w:style w:type="paragraph" w:styleId="Heading4">
@@ -6559,6 +6106,9 @@
       <w:i/>
       <w:iCs/>
       <w:color w:val="2F5496" w:themeColor="accent1" w:themeShade="BF"/>
+      <w:kern w:val="2"/>
+      <w:lang w:eastAsia="en-US"/>
+      <w14:ligatures w14:val="standardContextual"/>
     </w:rPr>
   </w:style>
   <w:style w:type="character" w:default="1" w:styleId="DefaultParagraphFont">
@@ -6645,12 +6195,9 @@
       </w:tabs>
     </w:pPr>
     <w:rPr>
-      <w:rFonts w:ascii="Courier New" w:eastAsia="Times New Roman" w:hAnsi="Courier New" w:cs="Courier New"/>
-      <w:kern w:val="0"/>
+      <w:rFonts w:ascii="Courier New" w:hAnsi="Courier New" w:cs="Courier New"/>
       <w:sz w:val="20"/>
       <w:szCs w:val="20"/>
-      <w:lang w:eastAsia="en-GB"/>
-      <w14:ligatures w14:val="none"/>
     </w:rPr>
   </w:style>
   <w:style w:type="character" w:customStyle="1" w:styleId="HTMLPreformattedChar">
@@ -6693,11 +6240,30 @@
       <w:ind w:left="720"/>
       <w:contextualSpacing/>
     </w:pPr>
+    <w:rPr>
+      <w:rFonts w:asciiTheme="minorHAnsi" w:eastAsiaTheme="minorHAnsi" w:hAnsiTheme="minorHAnsi" w:cstheme="minorBidi"/>
+      <w:kern w:val="2"/>
+      <w:lang w:eastAsia="en-US"/>
+      <w14:ligatures w14:val="standardContextual"/>
+    </w:rPr>
   </w:style>
   <w:style w:type="character" w:customStyle="1" w:styleId="w">
     <w:name w:val="w"/>
     <w:basedOn w:val="DefaultParagraphFont"/>
     <w:rsid w:val="00F82F49"/>
+  </w:style>
+  <w:style w:type="character" w:styleId="HTMLCode">
+    <w:name w:val="HTML Code"/>
+    <w:basedOn w:val="DefaultParagraphFont"/>
+    <w:uiPriority w:val="99"/>
+    <w:semiHidden/>
+    <w:unhideWhenUsed/>
+    <w:rsid w:val="002E00A9"/>
+    <w:rPr>
+      <w:rFonts w:ascii="Courier New" w:eastAsia="Times New Roman" w:hAnsi="Courier New" w:cs="Courier New"/>
+      <w:sz w:val="20"/>
+      <w:szCs w:val="20"/>
+    </w:rPr>
   </w:style>
 </w:styles>
 </file>

</xml_diff>